<commit_message>
Wrote the lab report.
</commit_message>
<xml_diff>
--- a/Звіт.docx
+++ b/Звіт.docx
@@ -752,6 +752,7 @@
         <w:autoSpaceDN w:val="0"/>
         <w:adjustRightInd w:val="0"/>
         <w:spacing w:after="0" w:line="240" w:lineRule="auto"/>
+        <w:ind w:firstLine="360"/>
         <w:rPr>
           <w:rFonts w:ascii="Times New Roman" w:hAnsi="Times New Roman" w:cs="Times New Roman"/>
           <w:lang w:val="uk-UA"/>
@@ -801,7 +802,23 @@
           <w:rFonts w:ascii="Times New Roman" w:hAnsi="Times New Roman" w:cs="Times New Roman"/>
           <w:lang w:val="pl-PL"/>
         </w:rPr>
-        <w:t>w=</w:t>
+        <w:t>w</w:t>
+      </w:r>
+      <w:r>
+        <w:rPr>
+          <w:rFonts w:ascii="Times New Roman" w:hAnsi="Times New Roman" w:cs="Times New Roman"/>
+          <w:lang w:val="uk-UA"/>
+        </w:rPr>
+        <w:t xml:space="preserve"> </w:t>
+      </w:r>
+      <w:bookmarkStart w:id="0" w:name="_GoBack"/>
+      <w:bookmarkEnd w:id="0"/>
+      <w:r>
+        <w:rPr>
+          <w:rFonts w:ascii="Times New Roman" w:hAnsi="Times New Roman" w:cs="Times New Roman"/>
+          <w:lang w:val="pl-PL"/>
+        </w:rPr>
+        <w:t>=</w:t>
       </w:r>
       <w:r>
         <w:rPr>
@@ -1889,19 +1906,7 @@
           <w:rPr>
             <w:rFonts w:ascii="Cambria Math" w:eastAsiaTheme="minorEastAsia" w:hAnsi="Cambria Math" w:cs="Times New Roman"/>
           </w:rPr>
-          <m:t>i,</m:t>
-        </m:r>
-        <m:r>
-          <w:rPr>
-            <w:rFonts w:ascii="Cambria Math" w:eastAsiaTheme="minorEastAsia" w:hAnsi="Cambria Math" w:cs="Times New Roman"/>
-          </w:rPr>
-          <m:t>j</m:t>
-        </m:r>
-        <m:r>
-          <w:rPr>
-            <w:rFonts w:ascii="Cambria Math" w:eastAsiaTheme="minorEastAsia" w:hAnsi="Cambria Math" w:cs="Times New Roman"/>
-          </w:rPr>
-          <m:t>=</m:t>
+          <m:t>i,j=</m:t>
         </m:r>
         <m:bar>
           <m:barPr>
@@ -1989,13 +1994,7 @@
           <w:rPr>
             <w:rFonts w:ascii="Cambria Math" w:eastAsiaTheme="minorEastAsia" w:hAnsi="Cambria Math" w:cs="Times New Roman"/>
           </w:rPr>
-          <m:t>=</m:t>
-        </m:r>
-        <m:r>
-          <w:rPr>
-            <w:rFonts w:ascii="Cambria Math" w:eastAsiaTheme="minorEastAsia" w:hAnsi="Cambria Math" w:cs="Times New Roman"/>
-          </w:rPr>
-          <m:t>j</m:t>
+          <m:t>=j</m:t>
         </m:r>
         <m:r>
           <m:rPr>
@@ -2042,19 +2041,7 @@
           <w:rPr>
             <w:rFonts w:ascii="Cambria Math" w:eastAsiaTheme="minorEastAsia" w:hAnsi="Cambria Math" w:cs="Times New Roman"/>
           </w:rPr>
-          <m:t>&lt;</m:t>
-        </m:r>
-        <m:r>
-          <w:rPr>
-            <w:rFonts w:ascii="Cambria Math" w:eastAsiaTheme="minorEastAsia" w:hAnsi="Cambria Math" w:cs="Times New Roman"/>
-          </w:rPr>
-          <m:t>i</m:t>
-        </m:r>
-        <m:r>
-          <w:rPr>
-            <w:rFonts w:ascii="Cambria Math" w:eastAsiaTheme="minorEastAsia" w:hAnsi="Cambria Math" w:cs="Times New Roman"/>
-          </w:rPr>
-          <m:t>,</m:t>
+          <m:t>&lt;i,</m:t>
         </m:r>
         <m:sSub>
           <m:sSubPr>
@@ -2229,7 +2216,14 @@
           <w:sz w:val="28"/>
           <w:szCs w:val="28"/>
         </w:rPr>
-        <w:t xml:space="preserve"> Згрупуємо предмети за послідовностями, за якими пакуються предмети. Для кожної групи обчислимо її загальну вагу та загальну цінність: </w:t>
+        <w:t xml:space="preserve"> </w:t>
+      </w:r>
+      <w:r>
+        <w:rPr>
+          <w:sz w:val="28"/>
+          <w:szCs w:val="28"/>
+        </w:rPr>
+        <w:t>Предмети групуються за послідовностями групування. Для кожної групи обчислюються загальна вага та загальна цінність за формулами:</w:t>
       </w:r>
     </w:p>
     <w:p>
@@ -2483,15 +2477,7 @@
                   <w:sz w:val="28"/>
                   <w:szCs w:val="28"/>
                 </w:rPr>
-                <m:t>j</m:t>
-              </m:r>
-              <m:r>
-                <w:rPr>
-                  <w:rFonts w:ascii="Cambria Math" w:hAnsi="Cambria Math"/>
-                  <w:sz w:val="28"/>
-                  <w:szCs w:val="28"/>
-                </w:rPr>
-                <m:t>=1</m:t>
+                <m:t>j=1</m:t>
               </m:r>
               <m:ctrlPr>
                 <w:rPr>
@@ -2569,6 +2555,266 @@
               <w:sz w:val="28"/>
               <w:szCs w:val="28"/>
             </w:rPr>
+            <m:t>,i=</m:t>
+          </m:r>
+          <m:bar>
+            <m:barPr>
+              <m:pos m:val="top"/>
+              <m:ctrlPr>
+                <w:rPr>
+                  <w:rFonts w:ascii="Cambria Math" w:hAnsi="Cambria Math"/>
+                  <w:sz w:val="28"/>
+                  <w:szCs w:val="28"/>
+                </w:rPr>
+              </m:ctrlPr>
+            </m:barPr>
+            <m:e>
+              <m:r>
+                <w:rPr>
+                  <w:rFonts w:ascii="Cambria Math" w:hAnsi="Cambria Math"/>
+                  <w:sz w:val="28"/>
+                  <w:szCs w:val="28"/>
+                </w:rPr>
+                <m:t>1,k</m:t>
+              </m:r>
+            </m:e>
+          </m:bar>
+          <m:r>
+            <w:rPr>
+              <w:rFonts w:ascii="Cambria Math" w:hAnsi="Cambria Math"/>
+              <w:sz w:val="28"/>
+              <w:szCs w:val="28"/>
+            </w:rPr>
+            <m:t>,</m:t>
+          </m:r>
+        </m:oMath>
+      </m:oMathPara>
+    </w:p>
+    <w:p>
+      <w:pPr>
+        <w:pStyle w:val="Default"/>
+        <w:rPr>
+          <w:b/>
+          <w:sz w:val="28"/>
+          <w:szCs w:val="28"/>
+        </w:rPr>
+      </w:pPr>
+    </w:p>
+    <w:p>
+      <w:pPr>
+        <w:pStyle w:val="Default"/>
+        <w:ind w:firstLine="720"/>
+        <w:rPr>
+          <w:sz w:val="28"/>
+          <w:szCs w:val="28"/>
+        </w:rPr>
+      </w:pPr>
+      <w:r>
+        <w:rPr>
+          <w:sz w:val="28"/>
+          <w:szCs w:val="28"/>
+        </w:rPr>
+        <w:t xml:space="preserve">де </w:t>
+      </w:r>
+      <w:r>
+        <w:rPr>
+          <w:i/>
+          <w:iCs/>
+          <w:sz w:val="28"/>
+          <w:szCs w:val="28"/>
+        </w:rPr>
+        <w:t xml:space="preserve">p </w:t>
+      </w:r>
+      <w:r>
+        <w:rPr>
+          <w:sz w:val="28"/>
+          <w:szCs w:val="28"/>
+        </w:rPr>
+        <w:t xml:space="preserve">— кількість предметів в групі (розмір групи). Якщо якийсь предмет не входить </w:t>
+      </w:r>
+      <w:r>
+        <w:rPr>
+          <w:sz w:val="28"/>
+          <w:szCs w:val="28"/>
+        </w:rPr>
+        <w:t>до жодної</w:t>
+      </w:r>
+      <w:r>
+        <w:rPr>
+          <w:sz w:val="28"/>
+          <w:szCs w:val="28"/>
+        </w:rPr>
+        <w:t xml:space="preserve"> послідовности</w:t>
+      </w:r>
+      <w:r>
+        <w:rPr>
+          <w:sz w:val="28"/>
+          <w:szCs w:val="28"/>
+        </w:rPr>
+        <w:t xml:space="preserve">, то вважатимемо що цей предмет один в групі. </w:t>
+      </w:r>
+    </w:p>
+    <w:p>
+      <w:pPr>
+        <w:pStyle w:val="Default"/>
+        <w:rPr>
+          <w:sz w:val="28"/>
+          <w:szCs w:val="28"/>
+        </w:rPr>
+      </w:pPr>
+      <w:r>
+        <w:rPr>
+          <w:i/>
+          <w:sz w:val="28"/>
+          <w:szCs w:val="28"/>
+        </w:rPr>
+        <w:t>Крок 2.</w:t>
+      </w:r>
+      <w:r>
+        <w:rPr>
+          <w:sz w:val="28"/>
+          <w:szCs w:val="28"/>
+        </w:rPr>
+        <w:t xml:space="preserve"> Якщо </w:t>
+      </w:r>
+      <m:oMath>
+        <m:r>
+          <w:rPr>
+            <w:rFonts w:ascii="Cambria Math" w:hAnsi="Cambria Math"/>
+            <w:sz w:val="28"/>
+            <w:szCs w:val="28"/>
+          </w:rPr>
+          <m:t>k</m:t>
+        </m:r>
+        <m:r>
+          <w:rPr>
+            <w:rFonts w:ascii="Cambria Math" w:hAnsi="Cambria Math"/>
+            <w:sz w:val="28"/>
+            <w:szCs w:val="28"/>
+          </w:rPr>
+          <m:t xml:space="preserve"> </m:t>
+        </m:r>
+        <m:r>
+          <m:rPr>
+            <m:sty m:val="p"/>
+          </m:rPr>
+          <w:rPr>
+            <w:rFonts w:ascii="Cambria Math" w:hAnsi="Cambria Math"/>
+            <w:sz w:val="28"/>
+            <w:szCs w:val="28"/>
+          </w:rPr>
+          <m:t>≠</m:t>
+        </m:r>
+        <m:r>
+          <w:rPr>
+            <w:rFonts w:ascii="Cambria Math" w:hAnsi="Cambria Math"/>
+            <w:sz w:val="28"/>
+            <w:szCs w:val="28"/>
+          </w:rPr>
+          <m:t>0</m:t>
+        </m:r>
+      </m:oMath>
+      <w:r>
+        <w:rPr>
+          <w:sz w:val="28"/>
+          <w:szCs w:val="28"/>
+        </w:rPr>
+        <w:t>, то перевіряє</w:t>
+      </w:r>
+      <w:r>
+        <w:rPr>
+          <w:sz w:val="28"/>
+          <w:szCs w:val="28"/>
+        </w:rPr>
+        <w:t>ться виконання нерівности</w:t>
+      </w:r>
+      <w:r>
+        <w:rPr>
+          <w:sz w:val="28"/>
+          <w:szCs w:val="28"/>
+        </w:rPr>
+        <w:t xml:space="preserve"> </w:t>
+      </w:r>
+    </w:p>
+    <w:p>
+      <w:pPr>
+        <w:pStyle w:val="Default"/>
+        <w:jc w:val="center"/>
+        <w:rPr>
+          <w:sz w:val="28"/>
+          <w:szCs w:val="28"/>
+        </w:rPr>
+      </w:pPr>
+      <m:oMathPara>
+        <m:oMath>
+          <m:sSub>
+            <m:sSubPr>
+              <m:ctrlPr>
+                <w:rPr>
+                  <w:rFonts w:ascii="Cambria Math" w:hAnsi="Cambria Math"/>
+                  <w:i/>
+                  <w:sz w:val="28"/>
+                  <w:szCs w:val="28"/>
+                </w:rPr>
+              </m:ctrlPr>
+            </m:sSubPr>
+            <m:e>
+              <m:r>
+                <w:rPr>
+                  <w:rFonts w:ascii="Cambria Math" w:hAnsi="Cambria Math"/>
+                  <w:sz w:val="28"/>
+                  <w:szCs w:val="28"/>
+                  <w:lang w:val="pl-PL"/>
+                </w:rPr>
+                <m:t>W</m:t>
+              </m:r>
+              <m:ctrlPr>
+                <w:rPr>
+                  <w:rFonts w:ascii="Cambria Math" w:hAnsi="Cambria Math"/>
+                  <w:i/>
+                  <w:sz w:val="28"/>
+                  <w:szCs w:val="28"/>
+                  <w:lang w:val="pl-PL"/>
+                </w:rPr>
+              </m:ctrlPr>
+            </m:e>
+            <m:sub>
+              <m:r>
+                <w:rPr>
+                  <w:rFonts w:ascii="Cambria Math" w:hAnsi="Cambria Math"/>
+                  <w:sz w:val="28"/>
+                  <w:szCs w:val="28"/>
+                  <w:lang w:val="pl-PL"/>
+                </w:rPr>
+                <m:t>i</m:t>
+              </m:r>
+            </m:sub>
+          </m:sSub>
+          <m:r>
+            <m:rPr>
+              <m:sty m:val="p"/>
+            </m:rPr>
+            <w:rPr>
+              <w:rFonts w:ascii="Cambria Math" w:hAnsi="Cambria Math"/>
+              <w:sz w:val="28"/>
+              <w:szCs w:val="28"/>
+            </w:rPr>
+            <m:t>≤</m:t>
+          </m:r>
+          <m:r>
+            <w:rPr>
+              <w:rFonts w:ascii="Cambria Math" w:hAnsi="Cambria Math"/>
+              <w:sz w:val="28"/>
+              <w:szCs w:val="28"/>
+            </w:rPr>
+            <m:t>W</m:t>
+          </m:r>
+          <m:r>
+            <w:rPr>
+              <w:rFonts w:ascii="Cambria Math" w:hAnsi="Cambria Math"/>
+              <w:sz w:val="28"/>
+              <w:szCs w:val="28"/>
+            </w:rPr>
             <m:t>,</m:t>
           </m:r>
           <m:r>
@@ -2576,6 +2822,7 @@
               <w:rFonts w:ascii="Cambria Math" w:hAnsi="Cambria Math"/>
               <w:sz w:val="28"/>
               <w:szCs w:val="28"/>
+              <w:lang w:val="pl-PL"/>
             </w:rPr>
             <m:t>i</m:t>
           </m:r>
@@ -2605,25 +2852,1487 @@
                   <w:sz w:val="28"/>
                   <w:szCs w:val="28"/>
                 </w:rPr>
-                <m:t>1,</m:t>
+                <m:t>1,k</m:t>
               </m:r>
+            </m:e>
+          </m:bar>
+        </m:oMath>
+      </m:oMathPara>
+    </w:p>
+    <w:p>
+      <w:pPr>
+        <w:pStyle w:val="Default"/>
+        <w:rPr>
+          <w:sz w:val="28"/>
+          <w:szCs w:val="28"/>
+        </w:rPr>
+      </w:pPr>
+      <w:r>
+        <w:rPr>
+          <w:sz w:val="28"/>
+          <w:szCs w:val="28"/>
+        </w:rPr>
+        <w:t>Кожн</w:t>
+      </w:r>
+      <w:r>
+        <w:rPr>
+          <w:sz w:val="28"/>
+          <w:szCs w:val="28"/>
+        </w:rPr>
+        <w:t>і</w:t>
+      </w:r>
+      <w:r>
+        <w:rPr>
+          <w:sz w:val="28"/>
+          <w:szCs w:val="28"/>
+        </w:rPr>
+        <w:t xml:space="preserve"> </w:t>
+      </w:r>
+      <w:r>
+        <w:rPr>
+          <w:i/>
+          <w:iCs/>
+          <w:sz w:val="28"/>
+          <w:szCs w:val="28"/>
+        </w:rPr>
+        <w:t>і</w:t>
+      </w:r>
+      <w:r>
+        <w:rPr>
+          <w:sz w:val="28"/>
+          <w:szCs w:val="28"/>
+        </w:rPr>
+        <w:t>-ту групу, для якої ця рівність не виконується, виключа</w:t>
+      </w:r>
+      <w:r>
+        <w:rPr>
+          <w:sz w:val="28"/>
+          <w:szCs w:val="28"/>
+        </w:rPr>
+        <w:t>ється</w:t>
+      </w:r>
+      <w:r>
+        <w:rPr>
+          <w:sz w:val="28"/>
+          <w:szCs w:val="28"/>
+        </w:rPr>
+        <w:t xml:space="preserve"> з розгляду та </w:t>
+      </w:r>
+      <m:oMath>
+        <m:r>
+          <w:rPr>
+            <w:rFonts w:ascii="Cambria Math" w:hAnsi="Cambria Math"/>
+            <w:sz w:val="28"/>
+            <w:szCs w:val="28"/>
+          </w:rPr>
+          <m:t>k = k-1</m:t>
+        </m:r>
+      </m:oMath>
+      <w:r>
+        <w:rPr>
+          <w:sz w:val="28"/>
+          <w:szCs w:val="28"/>
+        </w:rPr>
+        <w:t xml:space="preserve">. </w:t>
+      </w:r>
+    </w:p>
+    <w:p>
+      <w:pPr>
+        <w:pStyle w:val="Default"/>
+        <w:rPr>
+          <w:sz w:val="28"/>
+          <w:szCs w:val="28"/>
+        </w:rPr>
+      </w:pPr>
+      <w:r>
+        <w:rPr>
+          <w:sz w:val="28"/>
+          <w:szCs w:val="28"/>
+        </w:rPr>
+        <w:t xml:space="preserve">Якщо </w:t>
+      </w:r>
+      <w:r>
+        <w:rPr>
+          <w:i/>
+          <w:iCs/>
+          <w:sz w:val="28"/>
+          <w:szCs w:val="28"/>
+        </w:rPr>
+        <w:t xml:space="preserve">k </w:t>
+      </w:r>
+      <w:r>
+        <w:rPr>
+          <w:sz w:val="28"/>
+          <w:szCs w:val="28"/>
+        </w:rPr>
+        <w:t xml:space="preserve">= 0, то розв’язку немає. Кінець алгоритму. </w:t>
+      </w:r>
+    </w:p>
+    <w:p>
+      <w:pPr>
+        <w:pStyle w:val="Default"/>
+        <w:rPr>
+          <w:sz w:val="28"/>
+          <w:szCs w:val="28"/>
+        </w:rPr>
+      </w:pPr>
+      <w:r>
+        <w:rPr>
+          <w:i/>
+          <w:sz w:val="28"/>
+          <w:szCs w:val="28"/>
+        </w:rPr>
+        <w:t>Крок 3.</w:t>
+      </w:r>
+      <w:r>
+        <w:rPr>
+          <w:sz w:val="28"/>
+          <w:szCs w:val="28"/>
+        </w:rPr>
+        <w:t xml:space="preserve"> Розраховуємо питому цінність для груп предметів одним з двох способів: </w:t>
+      </w:r>
+    </w:p>
+    <w:p>
+      <w:pPr>
+        <w:pStyle w:val="Default"/>
+        <w:spacing w:after="131"/>
+        <w:rPr>
+          <w:sz w:val="28"/>
+          <w:szCs w:val="28"/>
+        </w:rPr>
+      </w:pPr>
+      <w:r>
+        <w:rPr>
+          <w:sz w:val="28"/>
+          <w:szCs w:val="28"/>
+        </w:rPr>
+        <w:t>1</w:t>
+      </w:r>
+      <w:r>
+        <w:rPr>
+          <w:sz w:val="28"/>
+          <w:szCs w:val="28"/>
+        </w:rPr>
+        <w:t xml:space="preserve">) </w:t>
+      </w:r>
+      <m:oMath>
+        <m:sSub>
+          <m:sSubPr>
+            <m:ctrlPr>
+              <w:rPr>
+                <w:rFonts w:ascii="Cambria Math" w:hAnsi="Cambria Math"/>
+                <w:i/>
+                <w:sz w:val="28"/>
+                <w:szCs w:val="28"/>
+              </w:rPr>
+            </m:ctrlPr>
+          </m:sSubPr>
+          <m:e>
+            <m:r>
+              <w:rPr>
+                <w:rFonts w:ascii="Cambria Math" w:hAnsi="Cambria Math"/>
+                <w:sz w:val="28"/>
+                <w:szCs w:val="28"/>
+                <w:lang w:val="en-US"/>
+              </w:rPr>
+              <m:t>u</m:t>
+            </m:r>
+            <m:ctrlPr>
+              <w:rPr>
+                <w:rFonts w:ascii="Cambria Math" w:hAnsi="Cambria Math"/>
+                <w:i/>
+                <w:sz w:val="28"/>
+                <w:szCs w:val="28"/>
+                <w:lang w:val="en-US"/>
+              </w:rPr>
+            </m:ctrlPr>
+          </m:e>
+          <m:sub>
+            <m:r>
+              <w:rPr>
+                <w:rFonts w:ascii="Cambria Math" w:hAnsi="Cambria Math"/>
+                <w:sz w:val="28"/>
+                <w:szCs w:val="28"/>
+                <w:lang w:val="en-US"/>
+              </w:rPr>
+              <m:t>i</m:t>
+            </m:r>
+          </m:sub>
+        </m:sSub>
+        <m:r>
+          <w:rPr>
+            <w:rFonts w:ascii="Cambria Math" w:hAnsi="Cambria Math"/>
+            <w:sz w:val="28"/>
+            <w:szCs w:val="28"/>
+          </w:rPr>
+          <m:t>=</m:t>
+        </m:r>
+        <m:f>
+          <m:fPr>
+            <m:ctrlPr>
+              <w:rPr>
+                <w:rFonts w:ascii="Cambria Math" w:hAnsi="Cambria Math"/>
+                <w:sz w:val="28"/>
+                <w:szCs w:val="28"/>
+              </w:rPr>
+            </m:ctrlPr>
+          </m:fPr>
+          <m:num>
+            <m:sSub>
+              <m:sSubPr>
+                <m:ctrlPr>
+                  <w:rPr>
+                    <w:rFonts w:ascii="Cambria Math" w:hAnsi="Cambria Math"/>
+                    <w:i/>
+                    <w:sz w:val="28"/>
+                    <w:szCs w:val="28"/>
+                  </w:rPr>
+                </m:ctrlPr>
+              </m:sSubPr>
+              <m:e>
+                <m:r>
+                  <w:rPr>
+                    <w:rFonts w:ascii="Cambria Math" w:hAnsi="Cambria Math"/>
+                    <w:sz w:val="28"/>
+                    <w:szCs w:val="28"/>
+                    <w:lang w:val="en-US"/>
+                  </w:rPr>
+                  <m:t>V</m:t>
+                </m:r>
+              </m:e>
+              <m:sub>
+                <m:r>
+                  <w:rPr>
+                    <w:rFonts w:ascii="Cambria Math" w:hAnsi="Cambria Math"/>
+                    <w:sz w:val="28"/>
+                    <w:szCs w:val="28"/>
+                    <w:lang w:val="en-US"/>
+                  </w:rPr>
+                  <m:t>i</m:t>
+                </m:r>
+              </m:sub>
+            </m:sSub>
+            <m:ctrlPr>
+              <w:rPr>
+                <w:rFonts w:ascii="Cambria Math" w:hAnsi="Cambria Math"/>
+                <w:i/>
+                <w:sz w:val="28"/>
+                <w:szCs w:val="28"/>
+              </w:rPr>
+            </m:ctrlPr>
+          </m:num>
+          <m:den>
+            <m:sSub>
+              <m:sSubPr>
+                <m:ctrlPr>
+                  <w:rPr>
+                    <w:rFonts w:ascii="Cambria Math" w:hAnsi="Cambria Math"/>
+                    <w:i/>
+                    <w:sz w:val="28"/>
+                    <w:szCs w:val="28"/>
+                  </w:rPr>
+                </m:ctrlPr>
+              </m:sSubPr>
+              <m:e>
+                <m:r>
+                  <w:rPr>
+                    <w:rFonts w:ascii="Cambria Math" w:hAnsi="Cambria Math"/>
+                    <w:sz w:val="28"/>
+                    <w:szCs w:val="28"/>
+                    <w:lang w:val="en-US"/>
+                  </w:rPr>
+                  <m:t>W</m:t>
+                </m:r>
+              </m:e>
+              <m:sub>
+                <m:r>
+                  <w:rPr>
+                    <w:rFonts w:ascii="Cambria Math" w:hAnsi="Cambria Math"/>
+                    <w:sz w:val="28"/>
+                    <w:szCs w:val="28"/>
+                    <w:lang w:val="en-US"/>
+                  </w:rPr>
+                  <m:t>i</m:t>
+                </m:r>
+              </m:sub>
+            </m:sSub>
+            <m:ctrlPr>
+              <w:rPr>
+                <w:rFonts w:ascii="Cambria Math" w:hAnsi="Cambria Math"/>
+                <w:i/>
+                <w:sz w:val="28"/>
+                <w:szCs w:val="28"/>
+              </w:rPr>
+            </m:ctrlPr>
+          </m:den>
+        </m:f>
+        <m:r>
+          <w:rPr>
+            <w:rFonts w:ascii="Cambria Math" w:hAnsi="Cambria Math"/>
+            <w:sz w:val="28"/>
+            <w:szCs w:val="28"/>
+          </w:rPr>
+          <m:t>,</m:t>
+        </m:r>
+        <m:r>
+          <w:rPr>
+            <w:rFonts w:ascii="Cambria Math" w:hAnsi="Cambria Math"/>
+            <w:sz w:val="28"/>
+            <w:szCs w:val="28"/>
+            <w:lang w:val="en-US"/>
+          </w:rPr>
+          <m:t>i</m:t>
+        </m:r>
+        <m:r>
+          <w:rPr>
+            <w:rFonts w:ascii="Cambria Math" w:hAnsi="Cambria Math"/>
+            <w:sz w:val="28"/>
+            <w:szCs w:val="28"/>
+          </w:rPr>
+          <m:t>=</m:t>
+        </m:r>
+        <m:bar>
+          <m:barPr>
+            <m:pos m:val="top"/>
+            <m:ctrlPr>
+              <w:rPr>
+                <w:rFonts w:ascii="Cambria Math" w:hAnsi="Cambria Math"/>
+                <w:sz w:val="28"/>
+                <w:szCs w:val="28"/>
+              </w:rPr>
+            </m:ctrlPr>
+          </m:barPr>
+          <m:e>
+            <m:r>
+              <w:rPr>
+                <w:rFonts w:ascii="Cambria Math" w:hAnsi="Cambria Math"/>
+                <w:sz w:val="28"/>
+                <w:szCs w:val="28"/>
+              </w:rPr>
+              <m:t>1,</m:t>
+            </m:r>
+            <m:r>
+              <w:rPr>
+                <w:rFonts w:ascii="Cambria Math" w:hAnsi="Cambria Math"/>
+                <w:sz w:val="28"/>
+                <w:szCs w:val="28"/>
+                <w:lang w:val="en-US"/>
+              </w:rPr>
+              <m:t>k</m:t>
+            </m:r>
+          </m:e>
+        </m:bar>
+      </m:oMath>
+      <w:r>
+        <w:rPr>
+          <w:sz w:val="28"/>
+          <w:szCs w:val="28"/>
+        </w:rPr>
+        <w:t xml:space="preserve"> </w:t>
+      </w:r>
+    </w:p>
+    <w:p>
+      <w:pPr>
+        <w:pStyle w:val="Default"/>
+        <w:rPr>
+          <w:i/>
+          <w:sz w:val="28"/>
+          <w:szCs w:val="28"/>
+        </w:rPr>
+      </w:pPr>
+      <w:r>
+        <w:rPr>
+          <w:sz w:val="28"/>
+          <w:szCs w:val="28"/>
+        </w:rPr>
+        <w:t xml:space="preserve">2) </w:t>
+      </w:r>
+      <m:oMath>
+        <m:sSub>
+          <m:sSubPr>
+            <m:ctrlPr>
+              <w:rPr>
+                <w:rFonts w:ascii="Cambria Math" w:hAnsi="Cambria Math"/>
+                <w:i/>
+                <w:sz w:val="28"/>
+                <w:szCs w:val="28"/>
+              </w:rPr>
+            </m:ctrlPr>
+          </m:sSubPr>
+          <m:e>
+            <m:r>
+              <w:rPr>
+                <w:rFonts w:ascii="Cambria Math" w:hAnsi="Cambria Math"/>
+                <w:sz w:val="28"/>
+                <w:szCs w:val="28"/>
+                <w:lang w:val="pl-PL"/>
+              </w:rPr>
+              <m:t>u</m:t>
+            </m:r>
+            <m:ctrlPr>
+              <w:rPr>
+                <w:rFonts w:ascii="Cambria Math" w:hAnsi="Cambria Math"/>
+                <w:i/>
+                <w:sz w:val="28"/>
+                <w:szCs w:val="28"/>
+                <w:lang w:val="pl-PL"/>
+              </w:rPr>
+            </m:ctrlPr>
+          </m:e>
+          <m:sub>
+            <m:r>
+              <w:rPr>
+                <w:rFonts w:ascii="Cambria Math" w:hAnsi="Cambria Math"/>
+                <w:sz w:val="28"/>
+                <w:szCs w:val="28"/>
+                <w:lang w:val="pl-PL"/>
+              </w:rPr>
+              <m:t>i</m:t>
+            </m:r>
+          </m:sub>
+        </m:sSub>
+        <m:r>
+          <w:rPr>
+            <w:rFonts w:ascii="Cambria Math" w:hAnsi="Cambria Math"/>
+            <w:sz w:val="28"/>
+            <w:szCs w:val="28"/>
+          </w:rPr>
+          <m:t>=</m:t>
+        </m:r>
+        <m:r>
+          <m:rPr>
+            <m:sty m:val="p"/>
+          </m:rPr>
+          <w:rPr>
+            <w:rFonts w:ascii="Cambria Math" w:hAnsi="Cambria Math"/>
+            <w:sz w:val="28"/>
+            <w:szCs w:val="28"/>
+          </w:rPr>
+          <m:t>ma</m:t>
+        </m:r>
+        <m:sSub>
+          <m:sSubPr>
+            <m:ctrlPr>
+              <w:rPr>
+                <w:rFonts w:ascii="Cambria Math" w:hAnsi="Cambria Math"/>
+                <w:i/>
+                <w:sz w:val="28"/>
+                <w:szCs w:val="28"/>
+              </w:rPr>
+            </m:ctrlPr>
+          </m:sSubPr>
+          <m:e>
+            <m:r>
+              <w:rPr>
+                <w:rFonts w:ascii="Cambria Math" w:hAnsi="Cambria Math"/>
+                <w:sz w:val="28"/>
+                <w:szCs w:val="28"/>
+              </w:rPr>
+              <m:t>x</m:t>
+            </m:r>
+          </m:e>
+          <m:sub>
+            <m:r>
+              <w:rPr>
+                <w:rFonts w:ascii="Cambria Math" w:hAnsi="Cambria Math"/>
+                <w:sz w:val="28"/>
+                <w:szCs w:val="28"/>
+              </w:rPr>
+              <m:t>j=</m:t>
+            </m:r>
+            <m:bar>
+              <m:barPr>
+                <m:pos m:val="top"/>
+                <m:ctrlPr>
+                  <w:rPr>
+                    <w:rFonts w:ascii="Cambria Math" w:hAnsi="Cambria Math"/>
+                    <w:sz w:val="28"/>
+                    <w:szCs w:val="28"/>
+                  </w:rPr>
+                </m:ctrlPr>
+              </m:barPr>
+              <m:e>
+                <m:r>
+                  <w:rPr>
+                    <w:rFonts w:ascii="Cambria Math" w:hAnsi="Cambria Math"/>
+                    <w:sz w:val="28"/>
+                    <w:szCs w:val="28"/>
+                  </w:rPr>
+                  <m:t>1,p</m:t>
+                </m:r>
+              </m:e>
+            </m:bar>
+          </m:sub>
+        </m:sSub>
+        <m:r>
+          <m:rPr>
+            <m:lit/>
+          </m:rPr>
+          <w:rPr>
+            <w:rFonts w:ascii="Cambria Math" w:hAnsi="Cambria Math"/>
+            <w:sz w:val="28"/>
+            <w:szCs w:val="28"/>
+          </w:rPr>
+          <m:t>{</m:t>
+        </m:r>
+        <m:f>
+          <m:fPr>
+            <m:ctrlPr>
+              <w:rPr>
+                <w:rFonts w:ascii="Cambria Math" w:hAnsi="Cambria Math"/>
+                <w:sz w:val="28"/>
+                <w:szCs w:val="28"/>
+              </w:rPr>
+            </m:ctrlPr>
+          </m:fPr>
+          <m:num>
+            <m:sSub>
+              <m:sSubPr>
+                <m:ctrlPr>
+                  <w:rPr>
+                    <w:rFonts w:ascii="Cambria Math" w:hAnsi="Cambria Math"/>
+                    <w:i/>
+                    <w:sz w:val="28"/>
+                    <w:szCs w:val="28"/>
+                  </w:rPr>
+                </m:ctrlPr>
+              </m:sSubPr>
+              <m:e>
+                <m:r>
+                  <w:rPr>
+                    <w:rFonts w:ascii="Cambria Math" w:hAnsi="Cambria Math"/>
+                    <w:sz w:val="28"/>
+                    <w:szCs w:val="28"/>
+                  </w:rPr>
+                  <m:t>v</m:t>
+                </m:r>
+                <m:ctrlPr>
+                  <w:rPr>
+                    <w:rFonts w:ascii="Cambria Math" w:hAnsi="Cambria Math"/>
+                    <w:sz w:val="28"/>
+                    <w:szCs w:val="28"/>
+                  </w:rPr>
+                </m:ctrlPr>
+              </m:e>
+              <m:sub>
+                <m:r>
+                  <w:rPr>
+                    <w:rFonts w:ascii="Cambria Math" w:hAnsi="Cambria Math"/>
+                    <w:sz w:val="28"/>
+                    <w:szCs w:val="28"/>
+                  </w:rPr>
+                  <m:t>j</m:t>
+                </m:r>
+              </m:sub>
+            </m:sSub>
+          </m:num>
+          <m:den>
+            <m:sSub>
+              <m:sSubPr>
+                <m:ctrlPr>
+                  <w:rPr>
+                    <w:rFonts w:ascii="Cambria Math" w:hAnsi="Cambria Math"/>
+                    <w:i/>
+                    <w:sz w:val="28"/>
+                    <w:szCs w:val="28"/>
+                  </w:rPr>
+                </m:ctrlPr>
+              </m:sSubPr>
+              <m:e>
+                <m:r>
+                  <w:rPr>
+                    <w:rFonts w:ascii="Cambria Math" w:hAnsi="Cambria Math"/>
+                    <w:sz w:val="28"/>
+                    <w:szCs w:val="28"/>
+                  </w:rPr>
+                  <m:t>w</m:t>
+                </m:r>
+                <m:ctrlPr>
+                  <w:rPr>
+                    <w:rFonts w:ascii="Cambria Math" w:hAnsi="Cambria Math"/>
+                    <w:sz w:val="28"/>
+                    <w:szCs w:val="28"/>
+                  </w:rPr>
+                </m:ctrlPr>
+              </m:e>
+              <m:sub>
+                <m:r>
+                  <w:rPr>
+                    <w:rFonts w:ascii="Cambria Math" w:hAnsi="Cambria Math"/>
+                    <w:sz w:val="28"/>
+                    <w:szCs w:val="28"/>
+                  </w:rPr>
+                  <m:t>j</m:t>
+                </m:r>
+              </m:sub>
+            </m:sSub>
+          </m:den>
+        </m:f>
+        <m:r>
+          <m:rPr>
+            <m:lit/>
+            <m:sty m:val="p"/>
+          </m:rPr>
+          <w:rPr>
+            <w:rFonts w:ascii="Cambria Math" w:hAnsi="Cambria Math"/>
+            <w:sz w:val="28"/>
+            <w:szCs w:val="28"/>
+          </w:rPr>
+          <m:t>}</m:t>
+        </m:r>
+        <m:r>
+          <w:rPr>
+            <w:rFonts w:ascii="Cambria Math" w:hAnsi="Cambria Math"/>
+            <w:sz w:val="28"/>
+            <w:szCs w:val="28"/>
+          </w:rPr>
+          <m:t>,</m:t>
+        </m:r>
+        <m:r>
+          <m:rPr>
+            <m:sty m:val="p"/>
+          </m:rPr>
+          <w:rPr>
+            <w:rFonts w:ascii="Cambria Math" w:hAnsi="Cambria Math"/>
+            <w:sz w:val="28"/>
+            <w:szCs w:val="28"/>
+          </w:rPr>
+          <m:t>i</m:t>
+        </m:r>
+        <m:r>
+          <w:rPr>
+            <w:rFonts w:ascii="Cambria Math" w:hAnsi="Cambria Math"/>
+            <w:sz w:val="28"/>
+            <w:szCs w:val="28"/>
+          </w:rPr>
+          <m:t>=</m:t>
+        </m:r>
+        <m:bar>
+          <m:barPr>
+            <m:pos m:val="top"/>
+            <m:ctrlPr>
+              <w:rPr>
+                <w:rFonts w:ascii="Cambria Math" w:hAnsi="Cambria Math"/>
+                <w:sz w:val="28"/>
+                <w:szCs w:val="28"/>
+              </w:rPr>
+            </m:ctrlPr>
+          </m:barPr>
+          <m:e>
+            <m:r>
+              <w:rPr>
+                <w:rFonts w:ascii="Cambria Math" w:hAnsi="Cambria Math"/>
+                <w:sz w:val="28"/>
+                <w:szCs w:val="28"/>
+              </w:rPr>
+              <m:t>1,k</m:t>
+            </m:r>
+          </m:e>
+        </m:bar>
+      </m:oMath>
+    </w:p>
+    <w:p>
+      <w:pPr>
+        <w:pStyle w:val="Default"/>
+        <w:rPr>
+          <w:sz w:val="28"/>
+          <w:szCs w:val="28"/>
+        </w:rPr>
+      </w:pPr>
+    </w:p>
+    <w:p>
+      <w:pPr>
+        <w:pStyle w:val="Default"/>
+        <w:rPr>
+          <w:sz w:val="28"/>
+          <w:szCs w:val="28"/>
+        </w:rPr>
+      </w:pPr>
+      <w:r>
+        <w:rPr>
+          <w:sz w:val="28"/>
+          <w:szCs w:val="28"/>
+        </w:rPr>
+        <w:t xml:space="preserve">Впорядковуємо групи предметів за </w:t>
+      </w:r>
+      <w:proofErr w:type="spellStart"/>
+      <w:r>
+        <w:rPr>
+          <w:sz w:val="28"/>
+          <w:szCs w:val="28"/>
+        </w:rPr>
+        <w:t>незростанням</w:t>
+      </w:r>
+      <w:proofErr w:type="spellEnd"/>
+      <w:r>
+        <w:rPr>
+          <w:sz w:val="28"/>
+          <w:szCs w:val="28"/>
+        </w:rPr>
+        <w:t xml:space="preserve"> питомої цінності. </w:t>
+      </w:r>
+    </w:p>
+    <w:p>
+      <w:pPr>
+        <w:pStyle w:val="Default"/>
+        <w:rPr>
+          <w:sz w:val="28"/>
+          <w:szCs w:val="28"/>
+        </w:rPr>
+      </w:pPr>
+      <w:r>
+        <w:rPr>
+          <w:i/>
+          <w:sz w:val="28"/>
+          <w:szCs w:val="28"/>
+        </w:rPr>
+        <w:t>Крок 4.</w:t>
+      </w:r>
+      <w:r>
+        <w:rPr>
+          <w:sz w:val="28"/>
+          <w:szCs w:val="28"/>
+        </w:rPr>
+        <w:t xml:space="preserve"> Буду</w:t>
+      </w:r>
+      <w:r>
+        <w:rPr>
+          <w:sz w:val="28"/>
+          <w:szCs w:val="28"/>
+        </w:rPr>
+        <w:t>ється</w:t>
+      </w:r>
+      <w:r>
+        <w:rPr>
+          <w:sz w:val="28"/>
+          <w:szCs w:val="28"/>
+        </w:rPr>
+        <w:t xml:space="preserve"> бінарне дерево розв’язку. Для кожного вузла </w:t>
+      </w:r>
+      <w:r>
+        <w:rPr>
+          <w:sz w:val="28"/>
+          <w:szCs w:val="28"/>
+        </w:rPr>
+        <w:t>розраховується</w:t>
+      </w:r>
+      <w:r>
+        <w:rPr>
+          <w:sz w:val="28"/>
+          <w:szCs w:val="28"/>
+        </w:rPr>
+        <w:t xml:space="preserve"> значення </w:t>
+      </w:r>
+      <w:r>
+        <w:rPr>
+          <w:sz w:val="28"/>
+          <w:szCs w:val="28"/>
+        </w:rPr>
+        <w:t>таких</w:t>
+      </w:r>
+      <w:r>
+        <w:rPr>
+          <w:sz w:val="28"/>
+          <w:szCs w:val="28"/>
+        </w:rPr>
+        <w:t xml:space="preserve"> величин: </w:t>
+      </w:r>
+    </w:p>
+    <w:p>
+      <w:pPr>
+        <w:pStyle w:val="Default"/>
+        <w:spacing w:after="196"/>
+        <w:rPr>
+          <w:sz w:val="28"/>
+          <w:szCs w:val="28"/>
+        </w:rPr>
+      </w:pPr>
+      <w:r>
+        <w:rPr>
+          <w:sz w:val="28"/>
+          <w:szCs w:val="28"/>
+        </w:rPr>
+        <w:t xml:space="preserve">1) </w:t>
+      </w:r>
+      <w:r>
+        <w:rPr>
+          <w:i/>
+          <w:iCs/>
+          <w:sz w:val="28"/>
+          <w:szCs w:val="28"/>
+        </w:rPr>
+        <w:t xml:space="preserve">w </w:t>
+      </w:r>
+      <w:r>
+        <w:rPr>
+          <w:sz w:val="28"/>
+          <w:szCs w:val="28"/>
+        </w:rPr>
+        <w:t xml:space="preserve">— вага взятих речей; </w:t>
+      </w:r>
+    </w:p>
+    <w:p>
+      <w:pPr>
+        <w:pStyle w:val="Default"/>
+        <w:spacing w:after="196"/>
+        <w:rPr>
+          <w:sz w:val="28"/>
+          <w:szCs w:val="28"/>
+        </w:rPr>
+      </w:pPr>
+      <w:r>
+        <w:rPr>
+          <w:sz w:val="28"/>
+          <w:szCs w:val="28"/>
+        </w:rPr>
+        <w:t xml:space="preserve">2) </w:t>
+      </w:r>
+      <w:r>
+        <w:rPr>
+          <w:i/>
+          <w:iCs/>
+          <w:sz w:val="28"/>
+          <w:szCs w:val="28"/>
+        </w:rPr>
+        <w:t xml:space="preserve">v </w:t>
+      </w:r>
+      <w:r>
+        <w:rPr>
+          <w:sz w:val="28"/>
+          <w:szCs w:val="28"/>
+        </w:rPr>
+        <w:t xml:space="preserve">— цінність взятих речей; </w:t>
+      </w:r>
+    </w:p>
+    <w:p>
+      <w:pPr>
+        <w:pStyle w:val="Default"/>
+        <w:rPr>
+          <w:sz w:val="28"/>
+          <w:szCs w:val="28"/>
+        </w:rPr>
+      </w:pPr>
+      <w:r>
+        <w:rPr>
+          <w:sz w:val="28"/>
+          <w:szCs w:val="28"/>
+        </w:rPr>
+        <w:t xml:space="preserve">3) </w:t>
+      </w:r>
+      <m:oMath>
+        <m:sSub>
+          <m:sSubPr>
+            <m:ctrlPr>
+              <w:rPr>
+                <w:rFonts w:ascii="Cambria Math" w:hAnsi="Cambria Math"/>
+                <w:i/>
+                <w:iCs/>
+                <w:sz w:val="28"/>
+                <w:szCs w:val="28"/>
+              </w:rPr>
+            </m:ctrlPr>
+          </m:sSubPr>
+          <m:e>
+            <m:r>
+              <w:rPr>
+                <w:rFonts w:ascii="Cambria Math" w:hAnsi="Cambria Math"/>
+                <w:sz w:val="28"/>
+                <w:szCs w:val="28"/>
+              </w:rPr>
+              <m:t>u</m:t>
+            </m:r>
+          </m:e>
+          <m:sub>
+            <m:r>
+              <w:rPr>
+                <w:rFonts w:ascii="Cambria Math" w:hAnsi="Cambria Math"/>
+                <w:sz w:val="28"/>
+                <w:szCs w:val="28"/>
+              </w:rPr>
+              <m:t>b</m:t>
+            </m:r>
+          </m:sub>
+        </m:sSub>
+      </m:oMath>
+      <w:r>
+        <w:rPr>
+          <w:i/>
+          <w:iCs/>
+          <w:sz w:val="28"/>
+          <w:szCs w:val="28"/>
+        </w:rPr>
+        <w:t xml:space="preserve"> </w:t>
+      </w:r>
+      <w:r>
+        <w:rPr>
+          <w:sz w:val="28"/>
+          <w:szCs w:val="28"/>
+        </w:rPr>
+        <w:t xml:space="preserve">— оцінка зверху для значення цільової функції. </w:t>
+      </w:r>
+    </w:p>
+    <w:p>
+      <w:pPr>
+        <w:pStyle w:val="Default"/>
+        <w:rPr>
+          <w:sz w:val="28"/>
+          <w:szCs w:val="28"/>
+        </w:rPr>
+      </w:pPr>
+    </w:p>
+    <w:p>
+      <w:pPr>
+        <w:pStyle w:val="Default"/>
+        <w:rPr>
+          <w:sz w:val="28"/>
+          <w:szCs w:val="28"/>
+        </w:rPr>
+      </w:pPr>
+      <w:r>
+        <w:rPr>
+          <w:sz w:val="28"/>
+          <w:szCs w:val="28"/>
+        </w:rPr>
+        <w:t>У випадку, я</w:t>
+      </w:r>
+      <w:r>
+        <w:rPr>
+          <w:sz w:val="28"/>
+          <w:szCs w:val="28"/>
+        </w:rPr>
+        <w:t>кщо і-т</w:t>
+      </w:r>
+      <w:r>
+        <w:rPr>
+          <w:sz w:val="28"/>
+          <w:szCs w:val="28"/>
+        </w:rPr>
+        <w:t>а</w:t>
+      </w:r>
+      <w:r>
+        <w:rPr>
+          <w:sz w:val="28"/>
+          <w:szCs w:val="28"/>
+        </w:rPr>
+        <w:t xml:space="preserve"> груп</w:t>
+      </w:r>
+      <w:r>
+        <w:rPr>
+          <w:sz w:val="28"/>
+          <w:szCs w:val="28"/>
+        </w:rPr>
+        <w:t>а</w:t>
+      </w:r>
+      <w:r>
+        <w:rPr>
+          <w:sz w:val="28"/>
+          <w:szCs w:val="28"/>
+        </w:rPr>
+        <w:t xml:space="preserve"> бере</w:t>
+      </w:r>
+      <w:r>
+        <w:rPr>
+          <w:sz w:val="28"/>
+          <w:szCs w:val="28"/>
+        </w:rPr>
+        <w:t>ться</w:t>
+      </w:r>
+      <w:r>
+        <w:rPr>
+          <w:sz w:val="28"/>
+          <w:szCs w:val="28"/>
+        </w:rPr>
+        <w:t xml:space="preserve">: </w:t>
+      </w:r>
+      <m:oMath>
+        <m:r>
+          <w:rPr>
+            <w:rFonts w:ascii="Cambria Math" w:hAnsi="Cambria Math"/>
+            <w:sz w:val="28"/>
+            <w:szCs w:val="28"/>
+          </w:rPr>
+          <m:t>w</m:t>
+        </m:r>
+        <m:r>
+          <w:rPr>
+            <w:rFonts w:ascii="Cambria Math" w:hAnsi="Cambria Math"/>
+            <w:sz w:val="28"/>
+            <w:szCs w:val="28"/>
+          </w:rPr>
+          <m:t>=</m:t>
+        </m:r>
+        <m:r>
+          <w:rPr>
+            <w:rFonts w:ascii="Cambria Math" w:hAnsi="Cambria Math"/>
+            <w:sz w:val="28"/>
+            <w:szCs w:val="28"/>
+          </w:rPr>
+          <m:t>w</m:t>
+        </m:r>
+        <m:r>
+          <w:rPr>
+            <w:rFonts w:ascii="Cambria Math" w:hAnsi="Cambria Math"/>
+            <w:sz w:val="28"/>
+            <w:szCs w:val="28"/>
+          </w:rPr>
+          <m:t>+</m:t>
+        </m:r>
+        <m:sSub>
+          <m:sSubPr>
+            <m:ctrlPr>
+              <w:rPr>
+                <w:rFonts w:ascii="Cambria Math" w:hAnsi="Cambria Math"/>
+                <w:i/>
+                <w:iCs/>
+                <w:sz w:val="28"/>
+                <w:szCs w:val="28"/>
+              </w:rPr>
+            </m:ctrlPr>
+          </m:sSubPr>
+          <m:e>
+            <m:r>
+              <w:rPr>
+                <w:rFonts w:ascii="Cambria Math" w:hAnsi="Cambria Math"/>
+                <w:sz w:val="28"/>
+                <w:szCs w:val="28"/>
+              </w:rPr>
+              <m:t>W</m:t>
+            </m:r>
+            <m:ctrlPr>
+              <w:rPr>
+                <w:rFonts w:ascii="Cambria Math" w:hAnsi="Cambria Math"/>
+                <w:i/>
+                <w:sz w:val="28"/>
+                <w:szCs w:val="28"/>
+              </w:rPr>
+            </m:ctrlPr>
+          </m:e>
+          <m:sub>
+            <m:r>
+              <w:rPr>
+                <w:rFonts w:ascii="Cambria Math" w:hAnsi="Cambria Math"/>
+                <w:sz w:val="28"/>
+                <w:szCs w:val="28"/>
+              </w:rPr>
+              <m:t>i</m:t>
+            </m:r>
+          </m:sub>
+        </m:sSub>
+        <m:r>
+          <w:rPr>
+            <w:rFonts w:ascii="Cambria Math" w:hAnsi="Cambria Math"/>
+            <w:sz w:val="28"/>
+            <w:szCs w:val="28"/>
+          </w:rPr>
+          <m:t>;</m:t>
+        </m:r>
+        <m:r>
+          <w:rPr>
+            <w:rFonts w:ascii="Cambria Math" w:hAnsi="Cambria Math"/>
+            <w:sz w:val="28"/>
+            <w:szCs w:val="28"/>
+          </w:rPr>
+          <m:t>v</m:t>
+        </m:r>
+        <m:r>
+          <w:rPr>
+            <w:rFonts w:ascii="Cambria Math" w:hAnsi="Cambria Math"/>
+            <w:sz w:val="28"/>
+            <w:szCs w:val="28"/>
+          </w:rPr>
+          <m:t>=</m:t>
+        </m:r>
+        <m:r>
+          <w:rPr>
+            <w:rFonts w:ascii="Cambria Math" w:hAnsi="Cambria Math"/>
+            <w:sz w:val="28"/>
+            <w:szCs w:val="28"/>
+          </w:rPr>
+          <m:t>v</m:t>
+        </m:r>
+        <m:r>
+          <w:rPr>
+            <w:rFonts w:ascii="Cambria Math" w:hAnsi="Cambria Math"/>
+            <w:sz w:val="28"/>
+            <w:szCs w:val="28"/>
+          </w:rPr>
+          <m:t>+</m:t>
+        </m:r>
+        <m:sSub>
+          <m:sSubPr>
+            <m:ctrlPr>
+              <w:rPr>
+                <w:rFonts w:ascii="Cambria Math" w:hAnsi="Cambria Math"/>
+                <w:i/>
+                <w:iCs/>
+                <w:sz w:val="28"/>
+                <w:szCs w:val="28"/>
+              </w:rPr>
+            </m:ctrlPr>
+          </m:sSubPr>
+          <m:e>
+            <m:r>
+              <w:rPr>
+                <w:rFonts w:ascii="Cambria Math" w:hAnsi="Cambria Math"/>
+                <w:sz w:val="28"/>
+                <w:szCs w:val="28"/>
+              </w:rPr>
+              <m:t>V</m:t>
+            </m:r>
+            <m:ctrlPr>
+              <w:rPr>
+                <w:rFonts w:ascii="Cambria Math" w:hAnsi="Cambria Math"/>
+                <w:i/>
+                <w:sz w:val="28"/>
+                <w:szCs w:val="28"/>
+              </w:rPr>
+            </m:ctrlPr>
+          </m:e>
+          <m:sub>
+            <m:r>
+              <w:rPr>
+                <w:rFonts w:ascii="Cambria Math" w:hAnsi="Cambria Math"/>
+                <w:sz w:val="28"/>
+                <w:szCs w:val="28"/>
+              </w:rPr>
+              <m:t>i</m:t>
+            </m:r>
+          </m:sub>
+        </m:sSub>
+      </m:oMath>
+      <w:r>
+        <w:rPr>
+          <w:sz w:val="28"/>
+          <w:szCs w:val="28"/>
+        </w:rPr>
+        <w:t xml:space="preserve">. </w:t>
+      </w:r>
+    </w:p>
+    <w:p>
+      <w:pPr>
+        <w:pStyle w:val="Default"/>
+        <w:rPr>
+          <w:i/>
+          <w:iCs/>
+          <w:sz w:val="28"/>
+          <w:szCs w:val="28"/>
+        </w:rPr>
+      </w:pPr>
+      <w:r>
+        <w:rPr>
+          <w:sz w:val="28"/>
+          <w:szCs w:val="28"/>
+        </w:rPr>
+        <w:t>У випадку, я</w:t>
+      </w:r>
+      <w:r>
+        <w:rPr>
+          <w:sz w:val="28"/>
+          <w:szCs w:val="28"/>
+        </w:rPr>
+        <w:t>кщо і-т</w:t>
+      </w:r>
+      <w:r>
+        <w:rPr>
+          <w:sz w:val="28"/>
+          <w:szCs w:val="28"/>
+        </w:rPr>
+        <w:t>а</w:t>
+      </w:r>
+      <w:r>
+        <w:rPr>
+          <w:sz w:val="28"/>
+          <w:szCs w:val="28"/>
+        </w:rPr>
+        <w:t xml:space="preserve"> груп</w:t>
+      </w:r>
+      <w:r>
+        <w:rPr>
+          <w:sz w:val="28"/>
+          <w:szCs w:val="28"/>
+        </w:rPr>
+        <w:t>а</w:t>
+      </w:r>
+      <w:r>
+        <w:rPr>
+          <w:sz w:val="28"/>
+          <w:szCs w:val="28"/>
+        </w:rPr>
+        <w:t xml:space="preserve"> не бере</w:t>
+      </w:r>
+      <w:r>
+        <w:rPr>
+          <w:sz w:val="28"/>
+          <w:szCs w:val="28"/>
+        </w:rPr>
+        <w:t>ться</w:t>
+      </w:r>
+      <w:r>
+        <w:rPr>
+          <w:sz w:val="28"/>
+          <w:szCs w:val="28"/>
+        </w:rPr>
+        <w:t xml:space="preserve">: </w:t>
+      </w:r>
+      <w:r>
+        <w:rPr>
+          <w:i/>
+          <w:iCs/>
+          <w:sz w:val="28"/>
+          <w:szCs w:val="28"/>
+        </w:rPr>
+        <w:t xml:space="preserve">w </w:t>
+      </w:r>
+      <w:r>
+        <w:rPr>
+          <w:sz w:val="28"/>
+          <w:szCs w:val="28"/>
+        </w:rPr>
+        <w:t xml:space="preserve">= </w:t>
+      </w:r>
+      <w:r>
+        <w:rPr>
+          <w:i/>
+          <w:iCs/>
+          <w:sz w:val="28"/>
+          <w:szCs w:val="28"/>
+        </w:rPr>
+        <w:t>w</w:t>
+      </w:r>
+      <w:r>
+        <w:rPr>
+          <w:sz w:val="28"/>
+          <w:szCs w:val="28"/>
+        </w:rPr>
+        <w:t xml:space="preserve">; </w:t>
+      </w:r>
+      <w:r>
+        <w:rPr>
+          <w:i/>
+          <w:iCs/>
+          <w:sz w:val="28"/>
+          <w:szCs w:val="28"/>
+        </w:rPr>
+        <w:t xml:space="preserve">v </w:t>
+      </w:r>
+      <w:r>
+        <w:rPr>
+          <w:sz w:val="28"/>
+          <w:szCs w:val="28"/>
+        </w:rPr>
+        <w:t xml:space="preserve">= </w:t>
+      </w:r>
+      <w:r>
+        <w:rPr>
+          <w:i/>
+          <w:iCs/>
+          <w:sz w:val="28"/>
+          <w:szCs w:val="28"/>
+        </w:rPr>
+        <w:t>v</w:t>
+      </w:r>
+      <w:r>
+        <w:rPr>
+          <w:i/>
+          <w:iCs/>
+          <w:sz w:val="28"/>
+          <w:szCs w:val="28"/>
+        </w:rPr>
+        <w:t>.</w:t>
+      </w:r>
+    </w:p>
+    <w:p>
+      <w:pPr>
+        <w:pStyle w:val="Default"/>
+        <w:jc w:val="center"/>
+        <w:rPr>
+          <w:sz w:val="28"/>
+          <w:szCs w:val="28"/>
+          <w:lang w:val="en-US"/>
+        </w:rPr>
+      </w:pPr>
+      <m:oMathPara>
+        <m:oMath>
+          <m:sSub>
+            <m:sSubPr>
+              <m:ctrlPr>
+                <w:rPr>
+                  <w:rFonts w:ascii="Cambria Math" w:hAnsi="Cambria Math"/>
+                  <w:i/>
+                  <w:sz w:val="28"/>
+                  <w:szCs w:val="28"/>
+                  <w:lang w:val="en-US"/>
+                </w:rPr>
+              </m:ctrlPr>
+            </m:sSubPr>
+            <m:e>
               <m:r>
                 <w:rPr>
                   <w:rFonts w:ascii="Cambria Math" w:hAnsi="Cambria Math"/>
                   <w:sz w:val="28"/>
                   <w:szCs w:val="28"/>
+                  <w:lang w:val="en-US"/>
                 </w:rPr>
-                <m:t>k</m:t>
+                <m:t>u</m:t>
               </m:r>
             </m:e>
-          </m:bar>
+            <m:sub>
+              <m:r>
+                <w:rPr>
+                  <w:rFonts w:ascii="Cambria Math" w:hAnsi="Cambria Math"/>
+                  <w:sz w:val="28"/>
+                  <w:szCs w:val="28"/>
+                  <w:lang w:val="en-US"/>
+                </w:rPr>
+                <m:t>b</m:t>
+              </m:r>
+            </m:sub>
+          </m:sSub>
           <m:r>
             <w:rPr>
               <w:rFonts w:ascii="Cambria Math" w:hAnsi="Cambria Math"/>
               <w:sz w:val="28"/>
               <w:szCs w:val="28"/>
+              <w:lang w:val="en-US"/>
             </w:rPr>
-            <m:t>;</m:t>
+            <m:t>=v+</m:t>
+          </m:r>
+          <m:d>
+            <m:dPr>
+              <m:ctrlPr>
+                <w:rPr>
+                  <w:rFonts w:ascii="Cambria Math" w:hAnsi="Cambria Math"/>
+                  <w:i/>
+                  <w:sz w:val="28"/>
+                  <w:szCs w:val="28"/>
+                  <w:lang w:val="en-US"/>
+                </w:rPr>
+              </m:ctrlPr>
+            </m:dPr>
+            <m:e>
+              <m:r>
+                <w:rPr>
+                  <w:rFonts w:ascii="Cambria Math" w:hAnsi="Cambria Math"/>
+                  <w:sz w:val="28"/>
+                  <w:szCs w:val="28"/>
+                  <w:lang w:val="en-US"/>
+                </w:rPr>
+                <m:t>W-w</m:t>
+              </m:r>
+            </m:e>
+          </m:d>
+          <m:r>
+            <w:rPr>
+              <w:rFonts w:ascii="Cambria Math" w:hAnsi="Cambria Math"/>
+              <w:sz w:val="28"/>
+              <w:szCs w:val="28"/>
+              <w:lang w:val="en-US"/>
+            </w:rPr>
+            <m:t>*</m:t>
+          </m:r>
+          <m:sSub>
+            <m:sSubPr>
+              <m:ctrlPr>
+                <w:rPr>
+                  <w:rFonts w:ascii="Cambria Math" w:hAnsi="Cambria Math"/>
+                  <w:i/>
+                  <w:sz w:val="28"/>
+                  <w:szCs w:val="28"/>
+                  <w:lang w:val="en-US"/>
+                </w:rPr>
+              </m:ctrlPr>
+            </m:sSubPr>
+            <m:e>
+              <m:r>
+                <w:rPr>
+                  <w:rFonts w:ascii="Cambria Math" w:hAnsi="Cambria Math"/>
+                  <w:sz w:val="28"/>
+                  <w:szCs w:val="28"/>
+                  <w:lang w:val="en-US"/>
+                </w:rPr>
+                <m:t>u</m:t>
+              </m:r>
+            </m:e>
+            <m:sub>
+              <m:r>
+                <w:rPr>
+                  <w:rFonts w:ascii="Cambria Math" w:hAnsi="Cambria Math"/>
+                  <w:sz w:val="28"/>
+                  <w:szCs w:val="28"/>
+                  <w:lang w:val="en-US"/>
+                </w:rPr>
+                <m:t>i+1</m:t>
+              </m:r>
+            </m:sub>
+          </m:sSub>
+          <m:r>
+            <w:rPr>
+              <w:rFonts w:ascii="Cambria Math" w:hAnsi="Cambria Math"/>
+              <w:sz w:val="28"/>
+              <w:szCs w:val="28"/>
+              <w:lang w:val="en-US"/>
+            </w:rPr>
+            <m:t>,</m:t>
+          </m:r>
+          <m:r>
+            <w:rPr>
+              <w:rFonts w:ascii="Cambria Math" w:hAnsi="Cambria Math"/>
+              <w:sz w:val="28"/>
+              <w:szCs w:val="28"/>
+              <w:lang w:val="en-US"/>
+            </w:rPr>
+            <m:t xml:space="preserve"> </m:t>
+          </m:r>
+          <m:r>
+            <w:rPr>
+              <w:rFonts w:ascii="Cambria Math" w:hAnsi="Cambria Math"/>
+              <w:sz w:val="28"/>
+              <w:szCs w:val="28"/>
+              <w:lang w:val="en-US"/>
+            </w:rPr>
+            <m:t>0</m:t>
+          </m:r>
+          <m:r>
+            <m:rPr>
+              <m:sty m:val="p"/>
+            </m:rPr>
+            <w:rPr>
+              <w:rFonts w:ascii="Cambria Math" w:hAnsi="Cambria Math"/>
+              <w:sz w:val="28"/>
+              <w:szCs w:val="28"/>
+              <w:lang w:val="en-US"/>
+            </w:rPr>
+            <m:t>≤</m:t>
+          </m:r>
+          <m:r>
+            <w:rPr>
+              <w:rFonts w:ascii="Cambria Math" w:hAnsi="Cambria Math"/>
+              <w:sz w:val="28"/>
+              <w:szCs w:val="28"/>
+              <w:lang w:val="en-US"/>
+            </w:rPr>
+            <m:t>i</m:t>
+          </m:r>
+          <m:r>
+            <m:rPr>
+              <m:sty m:val="p"/>
+            </m:rPr>
+            <w:rPr>
+              <w:rFonts w:ascii="Cambria Math" w:hAnsi="Cambria Math"/>
+              <w:sz w:val="28"/>
+              <w:szCs w:val="28"/>
+              <w:lang w:val="en-US"/>
+            </w:rPr>
+            <m:t>≤</m:t>
+          </m:r>
+          <m:r>
+            <w:rPr>
+              <w:rFonts w:ascii="Cambria Math" w:hAnsi="Cambria Math"/>
+              <w:sz w:val="28"/>
+              <w:szCs w:val="28"/>
+              <w:lang w:val="en-US"/>
+            </w:rPr>
+            <m:t>k,</m:t>
           </m:r>
         </m:oMath>
       </m:oMathPara>
@@ -2632,16 +4341,6 @@
       <w:pPr>
         <w:pStyle w:val="Default"/>
         <w:rPr>
-          <w:b/>
-          <w:sz w:val="28"/>
-          <w:szCs w:val="28"/>
-        </w:rPr>
-      </w:pPr>
-    </w:p>
-    <w:p>
-      <w:pPr>
-        <w:pStyle w:val="Default"/>
-        <w:rPr>
           <w:sz w:val="28"/>
           <w:szCs w:val="28"/>
         </w:rPr>
@@ -2652,6 +4351,56 @@
           <w:szCs w:val="28"/>
         </w:rPr>
         <w:t xml:space="preserve">де </w:t>
+      </w:r>
+      <m:oMath>
+        <m:sSub>
+          <m:sSubPr>
+            <m:ctrlPr>
+              <w:rPr>
+                <w:rFonts w:ascii="Cambria Math" w:hAnsi="Cambria Math"/>
+                <w:i/>
+                <w:iCs/>
+                <w:sz w:val="28"/>
+                <w:szCs w:val="28"/>
+              </w:rPr>
+            </m:ctrlPr>
+          </m:sSubPr>
+          <m:e>
+            <m:r>
+              <w:rPr>
+                <w:rFonts w:ascii="Cambria Math" w:hAnsi="Cambria Math"/>
+                <w:sz w:val="28"/>
+                <w:szCs w:val="28"/>
+              </w:rPr>
+              <m:t>u</m:t>
+            </m:r>
+          </m:e>
+          <m:sub>
+            <m:r>
+              <w:rPr>
+                <w:rFonts w:ascii="Cambria Math" w:hAnsi="Cambria Math"/>
+                <w:sz w:val="28"/>
+                <w:szCs w:val="28"/>
+              </w:rPr>
+              <m:t>i</m:t>
+            </m:r>
+            <m:r>
+              <w:rPr>
+                <w:rFonts w:ascii="Cambria Math" w:hAnsi="Cambria Math"/>
+                <w:sz w:val="28"/>
+                <w:szCs w:val="28"/>
+              </w:rPr>
+              <m:t>+1</m:t>
+            </m:r>
+          </m:sub>
+        </m:sSub>
+      </m:oMath>
+      <w:r>
+        <w:rPr>
+          <w:sz w:val="28"/>
+          <w:szCs w:val="28"/>
+        </w:rPr>
+        <w:t xml:space="preserve"> — питома цінність групи, наступної після </w:t>
       </w:r>
       <w:r>
         <w:rPr>
@@ -2660,14 +4409,30 @@
           <w:sz w:val="28"/>
           <w:szCs w:val="28"/>
         </w:rPr>
-        <w:t xml:space="preserve">p </w:t>
-      </w:r>
-      <w:r>
-        <w:rPr>
-          <w:sz w:val="28"/>
-          <w:szCs w:val="28"/>
-        </w:rPr>
-        <w:t xml:space="preserve">— кількість предметів в групі (розмір групи). Якщо якийсь предмет не входить ні до якої послідовності, то вважатимемо що цей предмет один в групі. </w:t>
+        <w:t>і</w:t>
+      </w:r>
+      <w:r>
+        <w:rPr>
+          <w:sz w:val="28"/>
+          <w:szCs w:val="28"/>
+        </w:rPr>
+        <w:t>-</w:t>
+      </w:r>
+      <w:proofErr w:type="spellStart"/>
+      <w:r>
+        <w:rPr>
+          <w:sz w:val="28"/>
+          <w:szCs w:val="28"/>
+        </w:rPr>
+        <w:t>ої</w:t>
+      </w:r>
+      <w:proofErr w:type="spellEnd"/>
+      <w:r>
+        <w:rPr>
+          <w:sz w:val="28"/>
+          <w:szCs w:val="28"/>
+        </w:rPr>
+        <w:t xml:space="preserve"> в упорядкованому списку. </w:t>
       </w:r>
     </w:p>
     <w:p>
@@ -2683,76 +4448,7 @@
           <w:sz w:val="28"/>
           <w:szCs w:val="28"/>
         </w:rPr>
-        <w:t xml:space="preserve">Крок 2. Якщо , то перевіряємо, чи виконується нерівність 0 k </w:t>
-      </w:r>
-      <w:r>
-        <w:rPr>
-          <w:sz w:val="28"/>
-          <w:szCs w:val="28"/>
-        </w:rPr>
-        <w:t xml:space="preserve"> </w:t>
-      </w:r>
-    </w:p>
-    <w:p>
-      <w:pPr>
-        <w:pStyle w:val="Default"/>
-        <w:rPr>
-          <w:sz w:val="28"/>
-          <w:szCs w:val="28"/>
-        </w:rPr>
-      </w:pPr>
-      <w:r>
-        <w:rPr>
-          <w:sz w:val="28"/>
-          <w:szCs w:val="28"/>
-        </w:rPr>
-        <w:t xml:space="preserve">. (18) , 1, i W </w:t>
-      </w:r>
-      <w:proofErr w:type="spellStart"/>
-      <w:r>
-        <w:rPr>
-          <w:sz w:val="28"/>
-          <w:szCs w:val="28"/>
-        </w:rPr>
-        <w:t>W</w:t>
-      </w:r>
-      <w:proofErr w:type="spellEnd"/>
-      <w:r>
-        <w:rPr>
-          <w:sz w:val="28"/>
-          <w:szCs w:val="28"/>
-        </w:rPr>
-        <w:t xml:space="preserve"> i k </w:t>
-      </w:r>
-      <w:r>
-        <w:rPr>
-          <w:sz w:val="28"/>
-          <w:szCs w:val="28"/>
-        </w:rPr>
-        <w:t></w:t>
-      </w:r>
-      <w:r>
-        <w:rPr>
-          <w:sz w:val="28"/>
-          <w:szCs w:val="28"/>
-        </w:rPr>
-        <w:t></w:t>
-      </w:r>
-    </w:p>
-    <w:p>
-      <w:pPr>
-        <w:pStyle w:val="Default"/>
-        <w:rPr>
-          <w:sz w:val="28"/>
-          <w:szCs w:val="28"/>
-        </w:rPr>
-      </w:pPr>
-      <w:r>
-        <w:rPr>
-          <w:sz w:val="28"/>
-          <w:szCs w:val="28"/>
-        </w:rPr>
-        <w:t xml:space="preserve">Кожну </w:t>
+        <w:t xml:space="preserve">Для кореня дерева </w:t>
       </w:r>
       <w:r>
         <w:rPr>
@@ -2761,14 +4457,14 @@
           <w:sz w:val="28"/>
           <w:szCs w:val="28"/>
         </w:rPr>
-        <w:t>і</w:t>
-      </w:r>
-      <w:r>
-        <w:rPr>
-          <w:sz w:val="28"/>
-          <w:szCs w:val="28"/>
-        </w:rPr>
-        <w:t xml:space="preserve">-ту групу, для якої ця рівність не виконується, виключаємо з розгляду та зменшуємо </w:t>
+        <w:t xml:space="preserve">w </w:t>
+      </w:r>
+      <w:r>
+        <w:rPr>
+          <w:sz w:val="28"/>
+          <w:szCs w:val="28"/>
+        </w:rPr>
+        <w:t xml:space="preserve">= 0; </w:t>
       </w:r>
       <w:r>
         <w:rPr>
@@ -2777,30 +4473,14 @@
           <w:sz w:val="28"/>
           <w:szCs w:val="28"/>
         </w:rPr>
-        <w:t xml:space="preserve">k </w:t>
-      </w:r>
-      <w:r>
-        <w:rPr>
-          <w:sz w:val="28"/>
-          <w:szCs w:val="28"/>
-        </w:rPr>
-        <w:t xml:space="preserve">на одиницю. </w:t>
-      </w:r>
-    </w:p>
-    <w:p>
-      <w:pPr>
-        <w:pStyle w:val="Default"/>
-        <w:rPr>
-          <w:sz w:val="28"/>
-          <w:szCs w:val="28"/>
-        </w:rPr>
-      </w:pPr>
-      <w:r>
-        <w:rPr>
-          <w:sz w:val="28"/>
-          <w:szCs w:val="28"/>
-        </w:rPr>
-        <w:t xml:space="preserve">Якщо </w:t>
+        <w:t xml:space="preserve">v </w:t>
+      </w:r>
+      <w:r>
+        <w:rPr>
+          <w:sz w:val="28"/>
+          <w:szCs w:val="28"/>
+        </w:rPr>
+        <w:t xml:space="preserve">= 0. Якщо </w:t>
       </w:r>
       <w:r>
         <w:rPr>
@@ -2809,290 +4489,14 @@
           <w:sz w:val="28"/>
           <w:szCs w:val="28"/>
         </w:rPr>
-        <w:t xml:space="preserve">k </w:t>
-      </w:r>
-      <w:r>
-        <w:rPr>
-          <w:sz w:val="28"/>
-          <w:szCs w:val="28"/>
-        </w:rPr>
-        <w:t xml:space="preserve">= 0, то розв’язку немає. Кінець алгоритму. </w:t>
-      </w:r>
-    </w:p>
-    <w:p>
-      <w:pPr>
-        <w:pStyle w:val="Default"/>
-        <w:rPr>
-          <w:sz w:val="28"/>
-          <w:szCs w:val="28"/>
-        </w:rPr>
-      </w:pPr>
-      <w:r>
-        <w:rPr>
-          <w:sz w:val="28"/>
-          <w:szCs w:val="28"/>
-        </w:rPr>
-        <w:t xml:space="preserve">Крок 3. Розраховуємо питому цінність для груп предметів одним з двох способів: </w:t>
-      </w:r>
-    </w:p>
-    <w:p>
-      <w:pPr>
-        <w:pStyle w:val="Default"/>
-        <w:spacing w:after="131"/>
-        <w:rPr>
-          <w:sz w:val="28"/>
-          <w:szCs w:val="28"/>
-        </w:rPr>
-      </w:pPr>
-      <w:r>
-        <w:rPr>
-          <w:sz w:val="28"/>
-          <w:szCs w:val="28"/>
-        </w:rPr>
-        <w:t xml:space="preserve">1) (19) , 1, ; i </w:t>
-      </w:r>
-      <w:proofErr w:type="spellStart"/>
-      <w:r>
-        <w:rPr>
-          <w:sz w:val="28"/>
-          <w:szCs w:val="28"/>
-        </w:rPr>
-        <w:t>i</w:t>
-      </w:r>
-      <w:proofErr w:type="spellEnd"/>
-      <w:r>
-        <w:rPr>
-          <w:sz w:val="28"/>
-          <w:szCs w:val="28"/>
-        </w:rPr>
-        <w:t xml:space="preserve"> </w:t>
-      </w:r>
-      <w:proofErr w:type="spellStart"/>
-      <w:r>
-        <w:rPr>
-          <w:sz w:val="28"/>
-          <w:szCs w:val="28"/>
-        </w:rPr>
-        <w:t>i</w:t>
-      </w:r>
-      <w:proofErr w:type="spellEnd"/>
-      <w:r>
-        <w:rPr>
-          <w:sz w:val="28"/>
-          <w:szCs w:val="28"/>
-        </w:rPr>
-        <w:t xml:space="preserve"> V u i k W </w:t>
-      </w:r>
-      <w:r>
-        <w:rPr>
-          <w:sz w:val="28"/>
-          <w:szCs w:val="28"/>
-        </w:rPr>
-        <w:t xml:space="preserve"> </w:t>
-      </w:r>
-      <w:r>
-        <w:rPr>
-          <w:sz w:val="28"/>
-          <w:szCs w:val="28"/>
-        </w:rPr>
-        <w:t xml:space="preserve"> </w:t>
-      </w:r>
-    </w:p>
-    <w:p>
-      <w:pPr>
-        <w:pStyle w:val="Default"/>
-        <w:rPr>
-          <w:sz w:val="28"/>
-          <w:szCs w:val="28"/>
-        </w:rPr>
-      </w:pPr>
-      <w:r>
-        <w:rPr>
-          <w:sz w:val="28"/>
-          <w:szCs w:val="28"/>
-        </w:rPr>
-        <w:t xml:space="preserve">2) . (20) 1, </w:t>
-      </w:r>
-      <w:proofErr w:type="spellStart"/>
-      <w:r>
-        <w:rPr>
-          <w:sz w:val="28"/>
-          <w:szCs w:val="28"/>
-        </w:rPr>
-        <w:t>max</w:t>
-      </w:r>
-      <w:proofErr w:type="spellEnd"/>
-      <w:r>
-        <w:rPr>
-          <w:sz w:val="28"/>
-          <w:szCs w:val="28"/>
-        </w:rPr>
-        <w:t xml:space="preserve"> , 1, j i j p j v u i k w </w:t>
-      </w:r>
-      <w:r>
-        <w:rPr>
-          <w:sz w:val="28"/>
-          <w:szCs w:val="28"/>
-        </w:rPr>
-        <w:t xml:space="preserve"> </w:t>
-      </w:r>
-      <w:r>
-        <w:rPr>
-          <w:sz w:val="28"/>
-          <w:szCs w:val="28"/>
-        </w:rPr>
-        <w:t></w:t>
-      </w:r>
-      <w:r>
-        <w:rPr>
-          <w:sz w:val="28"/>
-          <w:szCs w:val="28"/>
-        </w:rPr>
-        <w:t xml:space="preserve"> </w:t>
-      </w:r>
-      <w:r>
-        <w:rPr>
-          <w:sz w:val="28"/>
-          <w:szCs w:val="28"/>
-        </w:rPr>
-        <w:t xml:space="preserve"> </w:t>
-      </w:r>
-      <w:r>
-        <w:rPr>
-          <w:sz w:val="28"/>
-          <w:szCs w:val="28"/>
-        </w:rPr>
-        <w:t></w:t>
-      </w:r>
-      <w:r>
-        <w:rPr>
-          <w:sz w:val="28"/>
-          <w:szCs w:val="28"/>
-        </w:rPr>
-        <w:t xml:space="preserve"> </w:t>
-      </w:r>
-      <w:r>
-        <w:rPr>
-          <w:sz w:val="28"/>
-          <w:szCs w:val="28"/>
-        </w:rPr>
-        <w:t xml:space="preserve"> </w:t>
-      </w:r>
-      <w:r>
-        <w:rPr>
-          <w:sz w:val="28"/>
-          <w:szCs w:val="28"/>
-        </w:rPr>
-        <w:t xml:space="preserve"> </w:t>
-      </w:r>
-      <w:r>
-        <w:rPr>
-          <w:sz w:val="28"/>
-          <w:szCs w:val="28"/>
-        </w:rPr>
-        <w:t xml:space="preserve"> </w:t>
-      </w:r>
-      <w:r>
-        <w:rPr>
-          <w:sz w:val="28"/>
-          <w:szCs w:val="28"/>
-        </w:rPr>
-        <w:t xml:space="preserve"> </w:t>
-      </w:r>
-      <w:r>
-        <w:rPr>
-          <w:sz w:val="28"/>
-          <w:szCs w:val="28"/>
-        </w:rPr>
-        <w:t></w:t>
-      </w:r>
-      <w:r>
-        <w:rPr>
-          <w:sz w:val="28"/>
-          <w:szCs w:val="28"/>
-        </w:rPr>
-        <w:t></w:t>
-      </w:r>
-      <w:r>
-        <w:rPr>
-          <w:sz w:val="28"/>
-          <w:szCs w:val="28"/>
-        </w:rPr>
-        <w:t xml:space="preserve"> </w:t>
-      </w:r>
-    </w:p>
-    <w:p>
-      <w:pPr>
-        <w:pStyle w:val="Default"/>
-        <w:rPr>
-          <w:sz w:val="28"/>
-          <w:szCs w:val="28"/>
-        </w:rPr>
-      </w:pPr>
-    </w:p>
-    <w:p>
-      <w:pPr>
-        <w:pStyle w:val="Default"/>
-        <w:rPr>
-          <w:sz w:val="28"/>
-          <w:szCs w:val="28"/>
-        </w:rPr>
-      </w:pPr>
-      <w:r>
-        <w:rPr>
-          <w:sz w:val="28"/>
-          <w:szCs w:val="28"/>
-        </w:rPr>
-        <w:t xml:space="preserve">Впорядковуємо групи предметів за </w:t>
-      </w:r>
-      <w:proofErr w:type="spellStart"/>
-      <w:r>
-        <w:rPr>
-          <w:sz w:val="28"/>
-          <w:szCs w:val="28"/>
-        </w:rPr>
-        <w:t>незростанням</w:t>
-      </w:r>
-      <w:proofErr w:type="spellEnd"/>
-      <w:r>
-        <w:rPr>
-          <w:sz w:val="28"/>
-          <w:szCs w:val="28"/>
-        </w:rPr>
-        <w:t xml:space="preserve"> питомої цінності. </w:t>
-      </w:r>
-    </w:p>
-    <w:p>
-      <w:pPr>
-        <w:pStyle w:val="Default"/>
-        <w:rPr>
-          <w:sz w:val="28"/>
-          <w:szCs w:val="28"/>
-        </w:rPr>
-      </w:pPr>
-      <w:r>
-        <w:rPr>
-          <w:sz w:val="28"/>
-          <w:szCs w:val="28"/>
-        </w:rPr>
-        <w:t xml:space="preserve">Крок 4. Будуємо бінарне дерево розв’язку. Для кожного вузла будемо розраховувати значення наступних величин: </w:t>
-      </w:r>
-    </w:p>
-    <w:p>
-      <w:pPr>
-        <w:pStyle w:val="Default"/>
-        <w:spacing w:after="196"/>
-        <w:rPr>
-          <w:sz w:val="28"/>
-          <w:szCs w:val="28"/>
-        </w:rPr>
-      </w:pPr>
-      <w:r>
-        <w:rPr>
-          <w:sz w:val="28"/>
-          <w:szCs w:val="28"/>
-        </w:rPr>
-        <w:t xml:space="preserve">1) </w:t>
+        <w:t xml:space="preserve">i </w:t>
+      </w:r>
+      <w:r>
+        <w:rPr>
+          <w:sz w:val="28"/>
+          <w:szCs w:val="28"/>
+        </w:rPr>
+        <w:t xml:space="preserve">= </w:t>
       </w:r>
       <w:r>
         <w:rPr>
@@ -3101,31 +4505,267 @@
           <w:sz w:val="28"/>
           <w:szCs w:val="28"/>
         </w:rPr>
-        <w:t xml:space="preserve">w </w:t>
-      </w:r>
-      <w:r>
-        <w:rPr>
-          <w:sz w:val="28"/>
-          <w:szCs w:val="28"/>
-        </w:rPr>
-        <w:t xml:space="preserve">— вага взятих речей; </w:t>
+        <w:t>k</w:t>
+      </w:r>
+      <w:r>
+        <w:rPr>
+          <w:sz w:val="28"/>
+          <w:szCs w:val="28"/>
+        </w:rPr>
+        <w:t xml:space="preserve">, то </w:t>
+      </w:r>
+      <m:oMath>
+        <m:sSub>
+          <m:sSubPr>
+            <m:ctrlPr>
+              <w:rPr>
+                <w:rFonts w:ascii="Cambria Math" w:hAnsi="Cambria Math"/>
+                <w:i/>
+                <w:iCs/>
+                <w:sz w:val="28"/>
+                <w:szCs w:val="28"/>
+              </w:rPr>
+            </m:ctrlPr>
+          </m:sSubPr>
+          <m:e>
+            <m:r>
+              <w:rPr>
+                <w:rFonts w:ascii="Cambria Math" w:hAnsi="Cambria Math"/>
+                <w:sz w:val="28"/>
+                <w:szCs w:val="28"/>
+              </w:rPr>
+              <m:t>u</m:t>
+            </m:r>
+          </m:e>
+          <m:sub>
+            <m:r>
+              <w:rPr>
+                <w:rFonts w:ascii="Cambria Math" w:hAnsi="Cambria Math"/>
+                <w:sz w:val="28"/>
+                <w:szCs w:val="28"/>
+              </w:rPr>
+              <m:t>i</m:t>
+            </m:r>
+            <m:r>
+              <w:rPr>
+                <w:rFonts w:ascii="Cambria Math" w:hAnsi="Cambria Math"/>
+                <w:sz w:val="28"/>
+                <w:szCs w:val="28"/>
+              </w:rPr>
+              <m:t>+1</m:t>
+            </m:r>
+          </m:sub>
+        </m:sSub>
+      </m:oMath>
+      <w:r>
+        <w:rPr>
+          <w:sz w:val="28"/>
+          <w:szCs w:val="28"/>
+        </w:rPr>
+        <w:t xml:space="preserve"> = 0. </w:t>
       </w:r>
     </w:p>
     <w:p>
       <w:pPr>
         <w:pStyle w:val="Default"/>
-        <w:spacing w:after="196"/>
-        <w:rPr>
-          <w:sz w:val="28"/>
-          <w:szCs w:val="28"/>
-        </w:rPr>
-      </w:pPr>
-      <w:r>
-        <w:rPr>
-          <w:sz w:val="28"/>
-          <w:szCs w:val="28"/>
-        </w:rPr>
-        <w:t xml:space="preserve">2) </w:t>
+        <w:rPr>
+          <w:sz w:val="28"/>
+          <w:szCs w:val="28"/>
+        </w:rPr>
+      </w:pPr>
+      <w:r>
+        <w:rPr>
+          <w:i/>
+          <w:sz w:val="28"/>
+          <w:szCs w:val="28"/>
+        </w:rPr>
+        <w:t>Крок 5</w:t>
+      </w:r>
+      <w:r>
+        <w:rPr>
+          <w:sz w:val="28"/>
+          <w:szCs w:val="28"/>
+        </w:rPr>
+        <w:t xml:space="preserve">. Серед </w:t>
+      </w:r>
+      <w:r>
+        <w:rPr>
+          <w:sz w:val="28"/>
+          <w:szCs w:val="28"/>
+        </w:rPr>
+        <w:t>списку всіх</w:t>
+      </w:r>
+      <w:r>
+        <w:rPr>
+          <w:sz w:val="28"/>
+          <w:szCs w:val="28"/>
+        </w:rPr>
+        <w:t xml:space="preserve"> висячих вершин дерева </w:t>
+      </w:r>
+      <w:r>
+        <w:rPr>
+          <w:sz w:val="28"/>
+          <w:szCs w:val="28"/>
+        </w:rPr>
+        <w:t>для наступного розгалуження</w:t>
+      </w:r>
+      <w:r>
+        <w:rPr>
+          <w:sz w:val="28"/>
+          <w:szCs w:val="28"/>
+        </w:rPr>
+        <w:t xml:space="preserve"> </w:t>
+      </w:r>
+      <w:r>
+        <w:rPr>
+          <w:sz w:val="28"/>
+          <w:szCs w:val="28"/>
+        </w:rPr>
+        <w:t xml:space="preserve"> </w:t>
+      </w:r>
+      <w:r>
+        <w:rPr>
+          <w:sz w:val="28"/>
+          <w:szCs w:val="28"/>
+        </w:rPr>
+        <w:t>виб</w:t>
+      </w:r>
+      <w:r>
+        <w:rPr>
+          <w:sz w:val="28"/>
+          <w:szCs w:val="28"/>
+        </w:rPr>
+        <w:t>ирається</w:t>
+      </w:r>
+      <w:r>
+        <w:rPr>
+          <w:sz w:val="28"/>
+          <w:szCs w:val="28"/>
+        </w:rPr>
+        <w:t xml:space="preserve"> т</w:t>
+      </w:r>
+      <w:r>
+        <w:rPr>
+          <w:sz w:val="28"/>
+          <w:szCs w:val="28"/>
+        </w:rPr>
+        <w:t>а</w:t>
+      </w:r>
+      <w:r>
+        <w:rPr>
+          <w:sz w:val="28"/>
+          <w:szCs w:val="28"/>
+        </w:rPr>
+        <w:t xml:space="preserve">, якій відповідає розв’язок </w:t>
+      </w:r>
+      <w:r>
+        <w:rPr>
+          <w:sz w:val="28"/>
+          <w:szCs w:val="28"/>
+        </w:rPr>
+        <w:t>і</w:t>
+      </w:r>
+      <w:r>
+        <w:rPr>
+          <w:sz w:val="28"/>
+          <w:szCs w:val="28"/>
+        </w:rPr>
+        <w:t xml:space="preserve">з найбільшою оцінкою зверху. </w:t>
+      </w:r>
+    </w:p>
+    <w:p>
+      <w:pPr>
+        <w:pStyle w:val="Default"/>
+        <w:rPr>
+          <w:sz w:val="28"/>
+          <w:szCs w:val="28"/>
+        </w:rPr>
+      </w:pPr>
+      <w:r>
+        <w:rPr>
+          <w:sz w:val="28"/>
+          <w:szCs w:val="28"/>
+        </w:rPr>
+        <w:lastRenderedPageBreak/>
+        <w:t>Після кожного розгалуження перевіря</w:t>
+      </w:r>
+      <w:r>
+        <w:rPr>
+          <w:sz w:val="28"/>
+          <w:szCs w:val="28"/>
+        </w:rPr>
+        <w:t>ться</w:t>
+      </w:r>
+      <w:r>
+        <w:rPr>
+          <w:sz w:val="28"/>
+          <w:szCs w:val="28"/>
+        </w:rPr>
+        <w:t xml:space="preserve"> виконання умови </w:t>
+      </w:r>
+      <w:r>
+        <w:rPr>
+          <w:sz w:val="28"/>
+          <w:szCs w:val="28"/>
+        </w:rPr>
+        <w:t>непереповнености рюкзака</w:t>
+      </w:r>
+      <w:r>
+        <w:rPr>
+          <w:sz w:val="28"/>
+          <w:szCs w:val="28"/>
+        </w:rPr>
+        <w:t xml:space="preserve"> </w:t>
+      </w:r>
+      <m:oMath>
+        <m:r>
+          <w:rPr>
+            <w:rFonts w:ascii="Cambria Math" w:hAnsi="Cambria Math"/>
+            <w:sz w:val="28"/>
+            <w:szCs w:val="28"/>
+          </w:rPr>
+          <m:t>w</m:t>
+        </m:r>
+        <m:r>
+          <m:rPr>
+            <m:sty m:val="p"/>
+          </m:rPr>
+          <w:rPr>
+            <w:rFonts w:ascii="Cambria Math" w:hAnsi="Cambria Math"/>
+            <w:sz w:val="28"/>
+            <w:szCs w:val="28"/>
+          </w:rPr>
+          <m:t>≤</m:t>
+        </m:r>
+        <m:r>
+          <w:rPr>
+            <w:rFonts w:ascii="Cambria Math" w:hAnsi="Cambria Math"/>
+            <w:sz w:val="28"/>
+            <w:szCs w:val="28"/>
+          </w:rPr>
+          <m:t>W</m:t>
+        </m:r>
+      </m:oMath>
+      <w:r>
+        <w:rPr>
+          <w:sz w:val="28"/>
+          <w:szCs w:val="28"/>
+        </w:rPr>
+        <w:t xml:space="preserve">. Якщо в деякій вершині ця умова не виконується, то </w:t>
+      </w:r>
+      <w:r>
+        <w:rPr>
+          <w:sz w:val="28"/>
+          <w:szCs w:val="28"/>
+        </w:rPr>
+        <w:t>ця вершина виключається з розв’язку</w:t>
+      </w:r>
+      <w:r>
+        <w:rPr>
+          <w:sz w:val="28"/>
+          <w:szCs w:val="28"/>
+        </w:rPr>
+        <w:t xml:space="preserve">. Якщо вершина з максимальною оцінкою зверху знаходиться на рівні </w:t>
       </w:r>
       <w:r>
         <w:rPr>
@@ -3134,32 +4774,15 @@
           <w:sz w:val="28"/>
           <w:szCs w:val="28"/>
         </w:rPr>
-        <w:t xml:space="preserve">v </w:t>
-      </w:r>
-      <w:r>
-        <w:rPr>
-          <w:sz w:val="28"/>
-          <w:szCs w:val="28"/>
-        </w:rPr>
-        <w:t xml:space="preserve">— цінність взятих речей; </w:t>
-      </w:r>
-    </w:p>
-    <w:p>
-      <w:pPr>
-        <w:pStyle w:val="Default"/>
-        <w:rPr>
-          <w:sz w:val="28"/>
-          <w:szCs w:val="28"/>
-        </w:rPr>
-      </w:pPr>
-      <w:r>
-        <w:rPr>
-          <w:sz w:val="28"/>
-          <w:szCs w:val="28"/>
-        </w:rPr>
-        <w:t xml:space="preserve">3) </w:t>
-      </w:r>
-      <w:proofErr w:type="spellStart"/>
+        <w:t xml:space="preserve">i </w:t>
+      </w:r>
+      <w:r>
+        <w:rPr>
+          <w:sz w:val="28"/>
+          <w:szCs w:val="28"/>
+        </w:rPr>
+        <w:t xml:space="preserve">&lt; </w:t>
+      </w:r>
       <w:r>
         <w:rPr>
           <w:i/>
@@ -3167,638 +4790,206 @@
           <w:sz w:val="28"/>
           <w:szCs w:val="28"/>
         </w:rPr>
-        <w:t>ub</w:t>
-      </w:r>
-      <w:proofErr w:type="spellEnd"/>
-      <w:r>
-        <w:rPr>
+        <w:t>k</w:t>
+      </w:r>
+      <w:r>
+        <w:rPr>
+          <w:sz w:val="28"/>
+          <w:szCs w:val="28"/>
+        </w:rPr>
+        <w:t xml:space="preserve">, </w:t>
+      </w:r>
+      <w:r>
+        <w:rPr>
+          <w:sz w:val="28"/>
+          <w:szCs w:val="28"/>
+        </w:rPr>
+        <w:t>перехід</w:t>
+      </w:r>
+      <w:r>
+        <w:rPr>
+          <w:sz w:val="28"/>
+          <w:szCs w:val="28"/>
+        </w:rPr>
+        <w:t xml:space="preserve"> на крок 4.</w:t>
+      </w:r>
+    </w:p>
+    <w:p>
+      <w:pPr>
+        <w:pStyle w:val="a0"/>
+        <w:ind w:left="0" w:firstLine="709"/>
+        <w:rPr>
+          <w:rFonts w:ascii="Times New Roman" w:eastAsiaTheme="minorEastAsia" w:hAnsi="Times New Roman" w:cs="Times New Roman"/>
+          <w:lang w:val="uk-UA"/>
+        </w:rPr>
+      </w:pPr>
+      <w:r>
+        <w:rPr>
+          <w:rFonts w:ascii="Times New Roman" w:hAnsi="Times New Roman" w:cs="Times New Roman"/>
+          <w:i/>
+          <w:lang w:val="uk-UA"/>
+        </w:rPr>
+        <w:t>Крок 6.</w:t>
+      </w:r>
+      <w:r>
+        <w:rPr>
+          <w:rFonts w:ascii="Times New Roman" w:hAnsi="Times New Roman" w:cs="Times New Roman"/>
+          <w:lang w:val="uk-UA"/>
+        </w:rPr>
+        <w:t xml:space="preserve"> Розв’язок знайдено. Значення цільової функції </w:t>
+      </w:r>
+      <w:r>
+        <w:rPr>
+          <w:rFonts w:ascii="Times New Roman" w:hAnsi="Times New Roman" w:cs="Times New Roman"/>
+          <w:lang w:val="uk-UA"/>
+        </w:rPr>
+        <w:t>знаходиться у</w:t>
+      </w:r>
+      <w:r>
+        <w:rPr>
+          <w:rFonts w:ascii="Times New Roman" w:hAnsi="Times New Roman" w:cs="Times New Roman"/>
+          <w:lang w:val="uk-UA"/>
+        </w:rPr>
+        <w:t xml:space="preserve"> вершині з максимальним значенням </w:t>
+      </w:r>
+      <m:oMath>
+        <m:sSub>
+          <m:sSubPr>
+            <m:ctrlPr>
+              <w:rPr>
+                <w:rFonts w:ascii="Cambria Math" w:hAnsi="Cambria Math" w:cs="Times New Roman"/>
+                <w:i/>
+                <w:iCs/>
+                <w:lang w:val="uk-UA"/>
+              </w:rPr>
+            </m:ctrlPr>
+          </m:sSubPr>
+          <m:e>
+            <m:r>
+              <w:rPr>
+                <w:rFonts w:ascii="Cambria Math" w:hAnsi="Cambria Math" w:cs="Times New Roman"/>
+              </w:rPr>
+              <m:t>u</m:t>
+            </m:r>
+            <m:ctrlPr>
+              <w:rPr>
+                <w:rFonts w:ascii="Cambria Math" w:hAnsi="Cambria Math" w:cs="Times New Roman"/>
+                <w:i/>
+                <w:iCs/>
+              </w:rPr>
+            </m:ctrlPr>
+          </m:e>
+          <m:sub>
+            <m:r>
+              <w:rPr>
+                <w:rFonts w:ascii="Cambria Math" w:hAnsi="Cambria Math" w:cs="Times New Roman"/>
+              </w:rPr>
+              <m:t>b</m:t>
+            </m:r>
+          </m:sub>
+        </m:sSub>
+      </m:oMath>
+      <w:r>
+        <w:rPr>
+          <w:rFonts w:ascii="Times New Roman" w:hAnsi="Times New Roman" w:cs="Times New Roman"/>
+          <w:lang w:val="uk-UA"/>
+        </w:rPr>
+        <w:t>, тобто дорівню</w:t>
+      </w:r>
+      <w:r>
+        <w:rPr>
+          <w:rFonts w:ascii="Times New Roman" w:hAnsi="Times New Roman" w:cs="Times New Roman"/>
+          <w:lang w:val="uk-UA"/>
+        </w:rPr>
+        <w:t>є</w:t>
+      </w:r>
+      <w:r>
+        <w:rPr>
+          <w:rFonts w:ascii="Times New Roman" w:hAnsi="Times New Roman" w:cs="Times New Roman"/>
+          <w:lang w:val="uk-UA"/>
+        </w:rPr>
+        <w:t xml:space="preserve"> значенню </w:t>
+      </w:r>
+      <w:r>
+        <w:rPr>
+          <w:rFonts w:ascii="Times New Roman" w:hAnsi="Times New Roman" w:cs="Times New Roman"/>
           <w:i/>
           <w:iCs/>
-          <w:sz w:val="28"/>
-          <w:szCs w:val="28"/>
-        </w:rPr>
-        <w:t xml:space="preserve"> </w:t>
-      </w:r>
-      <w:r>
-        <w:rPr>
-          <w:sz w:val="28"/>
-          <w:szCs w:val="28"/>
-        </w:rPr>
-        <w:t xml:space="preserve">— оцінка зверху для значення цільової функції. </w:t>
-      </w:r>
-    </w:p>
-    <w:p>
-      <w:pPr>
-        <w:pStyle w:val="Default"/>
-        <w:rPr>
-          <w:sz w:val="28"/>
-          <w:szCs w:val="28"/>
-        </w:rPr>
-      </w:pPr>
-    </w:p>
-    <w:p>
-      <w:pPr>
-        <w:pStyle w:val="Default"/>
-        <w:rPr>
-          <w:sz w:val="28"/>
-          <w:szCs w:val="28"/>
-        </w:rPr>
-      </w:pPr>
-      <w:r>
-        <w:rPr>
-          <w:sz w:val="28"/>
-          <w:szCs w:val="28"/>
-        </w:rPr>
-        <w:t xml:space="preserve">Якщо і-ту групу беремо: </w:t>
-      </w:r>
-      <w:r>
-        <w:rPr>
+        </w:rPr>
+        <w:t>v</w:t>
+      </w:r>
+      <w:r>
+        <w:rPr>
+          <w:rFonts w:ascii="Times New Roman" w:hAnsi="Times New Roman" w:cs="Times New Roman"/>
           <w:i/>
           <w:iCs/>
-          <w:sz w:val="28"/>
-          <w:szCs w:val="28"/>
-        </w:rPr>
-        <w:t xml:space="preserve">w </w:t>
-      </w:r>
-      <w:r>
-        <w:rPr>
-          <w:sz w:val="28"/>
-          <w:szCs w:val="28"/>
-        </w:rPr>
-        <w:t xml:space="preserve">= </w:t>
-      </w:r>
-      <w:r>
-        <w:rPr>
+          <w:lang w:val="uk-UA"/>
+        </w:rPr>
+        <w:t xml:space="preserve"> </w:t>
+      </w:r>
+      <w:r>
+        <w:rPr>
+          <w:rFonts w:ascii="Times New Roman" w:hAnsi="Times New Roman" w:cs="Times New Roman"/>
+          <w:lang w:val="uk-UA"/>
+        </w:rPr>
+        <w:t xml:space="preserve">цієї вершини, а вага — </w:t>
+      </w:r>
+      <w:r>
+        <w:rPr>
+          <w:rFonts w:ascii="Times New Roman" w:hAnsi="Times New Roman" w:cs="Times New Roman"/>
+          <w:lang w:val="uk-UA"/>
+        </w:rPr>
+        <w:t>значенню</w:t>
+      </w:r>
+      <w:r>
+        <w:rPr>
+          <w:rFonts w:ascii="Times New Roman" w:hAnsi="Times New Roman" w:cs="Times New Roman"/>
+          <w:lang w:val="uk-UA"/>
+        </w:rPr>
+        <w:t xml:space="preserve"> </w:t>
+      </w:r>
+      <w:r>
+        <w:rPr>
+          <w:rFonts w:ascii="Times New Roman" w:hAnsi="Times New Roman" w:cs="Times New Roman"/>
           <w:i/>
           <w:iCs/>
-          <w:sz w:val="28"/>
-          <w:szCs w:val="28"/>
-        </w:rPr>
-        <w:t xml:space="preserve">w </w:t>
-      </w:r>
-      <w:r>
-        <w:rPr>
-          <w:sz w:val="28"/>
-          <w:szCs w:val="28"/>
-        </w:rPr>
-        <w:t xml:space="preserve">+ </w:t>
-      </w:r>
-      <w:proofErr w:type="spellStart"/>
-      <w:r>
-        <w:rPr>
-          <w:i/>
-          <w:iCs/>
-          <w:sz w:val="28"/>
-          <w:szCs w:val="28"/>
-        </w:rPr>
-        <w:t>Wi</w:t>
-      </w:r>
-      <w:proofErr w:type="spellEnd"/>
-      <w:r>
-        <w:rPr>
-          <w:sz w:val="28"/>
-          <w:szCs w:val="28"/>
-        </w:rPr>
-        <w:t xml:space="preserve">; </w:t>
-      </w:r>
-      <w:r>
-        <w:rPr>
-          <w:i/>
-          <w:iCs/>
-          <w:sz w:val="28"/>
-          <w:szCs w:val="28"/>
-        </w:rPr>
-        <w:t xml:space="preserve">v </w:t>
-      </w:r>
-      <w:r>
-        <w:rPr>
-          <w:sz w:val="28"/>
-          <w:szCs w:val="28"/>
-        </w:rPr>
-        <w:t xml:space="preserve">= </w:t>
-      </w:r>
-      <w:r>
-        <w:rPr>
-          <w:i/>
-          <w:iCs/>
-          <w:sz w:val="28"/>
-          <w:szCs w:val="28"/>
-        </w:rPr>
-        <w:t xml:space="preserve">v </w:t>
-      </w:r>
-      <w:r>
-        <w:rPr>
-          <w:sz w:val="28"/>
-          <w:szCs w:val="28"/>
-        </w:rPr>
-        <w:t xml:space="preserve">+ </w:t>
-      </w:r>
-      <w:proofErr w:type="spellStart"/>
-      <w:r>
-        <w:rPr>
-          <w:i/>
-          <w:iCs/>
-          <w:sz w:val="28"/>
-          <w:szCs w:val="28"/>
-        </w:rPr>
-        <w:t>Vi</w:t>
-      </w:r>
-      <w:proofErr w:type="spellEnd"/>
-      <w:r>
-        <w:rPr>
-          <w:sz w:val="28"/>
-          <w:szCs w:val="28"/>
-        </w:rPr>
-        <w:t xml:space="preserve">. </w:t>
-      </w:r>
-    </w:p>
-    <w:p>
-      <w:pPr>
-        <w:pStyle w:val="Default"/>
-        <w:rPr>
-          <w:sz w:val="28"/>
-          <w:szCs w:val="28"/>
-        </w:rPr>
-      </w:pPr>
-      <w:r>
-        <w:rPr>
-          <w:sz w:val="28"/>
-          <w:szCs w:val="28"/>
-        </w:rPr>
-        <w:t xml:space="preserve">Якщо і-ту групу не беремо: </w:t>
-      </w:r>
-      <w:r>
-        <w:rPr>
-          <w:i/>
-          <w:iCs/>
-          <w:sz w:val="28"/>
-          <w:szCs w:val="28"/>
-        </w:rPr>
-        <w:t xml:space="preserve">w </w:t>
-      </w:r>
-      <w:r>
-        <w:rPr>
-          <w:sz w:val="28"/>
-          <w:szCs w:val="28"/>
-        </w:rPr>
-        <w:t xml:space="preserve">= </w:t>
-      </w:r>
-      <w:r>
-        <w:rPr>
-          <w:i/>
-          <w:iCs/>
-          <w:sz w:val="28"/>
-          <w:szCs w:val="28"/>
         </w:rPr>
         <w:t>w</w:t>
       </w:r>
       <w:r>
         <w:rPr>
-          <w:sz w:val="28"/>
-          <w:szCs w:val="28"/>
-        </w:rPr>
-        <w:t xml:space="preserve">; </w:t>
-      </w:r>
-      <w:r>
-        <w:rPr>
-          <w:i/>
-          <w:iCs/>
-          <w:sz w:val="28"/>
-          <w:szCs w:val="28"/>
-        </w:rPr>
-        <w:t xml:space="preserve">v </w:t>
-      </w:r>
-      <w:r>
-        <w:rPr>
-          <w:sz w:val="28"/>
-          <w:szCs w:val="28"/>
-        </w:rPr>
-        <w:t xml:space="preserve">= </w:t>
-      </w:r>
-      <w:r>
-        <w:rPr>
-          <w:i/>
-          <w:iCs/>
-          <w:sz w:val="28"/>
-          <w:szCs w:val="28"/>
-        </w:rPr>
-        <w:t>v</w:t>
-      </w:r>
-      <w:r>
-        <w:rPr>
-          <w:sz w:val="28"/>
-          <w:szCs w:val="28"/>
-        </w:rPr>
-        <w:t xml:space="preserve">. </w:t>
-      </w:r>
-    </w:p>
-    <w:p>
-      <w:pPr>
-        <w:pStyle w:val="Default"/>
-        <w:rPr>
-          <w:sz w:val="28"/>
-          <w:szCs w:val="28"/>
-        </w:rPr>
-      </w:pPr>
-      <w:r>
-        <w:rPr>
-          <w:sz w:val="28"/>
-          <w:szCs w:val="28"/>
-        </w:rPr>
-        <w:t xml:space="preserve">(21) 1 ( ) , 0 b i u v W </w:t>
-      </w:r>
-      <w:proofErr w:type="spellStart"/>
-      <w:r>
-        <w:rPr>
-          <w:sz w:val="28"/>
-          <w:szCs w:val="28"/>
-        </w:rPr>
-        <w:t>w</w:t>
-      </w:r>
-      <w:proofErr w:type="spellEnd"/>
-      <w:r>
-        <w:rPr>
-          <w:sz w:val="28"/>
-          <w:szCs w:val="28"/>
-        </w:rPr>
-        <w:t xml:space="preserve"> u i k </w:t>
-      </w:r>
-      <w:r>
-        <w:rPr>
-          <w:sz w:val="28"/>
-          <w:szCs w:val="28"/>
-        </w:rPr>
-        <w:t xml:space="preserve"> </w:t>
-      </w:r>
-      <w:r>
-        <w:rPr>
-          <w:sz w:val="28"/>
-          <w:szCs w:val="28"/>
-        </w:rPr>
-        <w:t xml:space="preserve"> </w:t>
-      </w:r>
-      <w:r>
-        <w:rPr>
-          <w:sz w:val="28"/>
-          <w:szCs w:val="28"/>
-        </w:rPr>
-        <w:t xml:space="preserve"> </w:t>
-      </w:r>
-      <w:r>
-        <w:rPr>
-          <w:sz w:val="28"/>
-          <w:szCs w:val="28"/>
-        </w:rPr>
-        <w:t xml:space="preserve"> </w:t>
-      </w:r>
-      <w:r>
-        <w:rPr>
-          <w:sz w:val="28"/>
-          <w:szCs w:val="28"/>
-        </w:rPr>
-        <w:t xml:space="preserve"> </w:t>
-      </w:r>
-      <w:r>
-        <w:rPr>
-          <w:sz w:val="28"/>
-          <w:szCs w:val="28"/>
-        </w:rPr>
-        <w:t xml:space="preserve"> </w:t>
-      </w:r>
-      <w:r>
-        <w:rPr>
-          <w:sz w:val="28"/>
-          <w:szCs w:val="28"/>
-        </w:rPr>
-        <w:t xml:space="preserve"> </w:t>
-      </w:r>
-    </w:p>
-    <w:p>
-      <w:pPr>
-        <w:pStyle w:val="Default"/>
-        <w:rPr>
-          <w:sz w:val="28"/>
-          <w:szCs w:val="28"/>
-        </w:rPr>
-      </w:pPr>
-      <w:r>
-        <w:rPr>
-          <w:sz w:val="28"/>
-          <w:szCs w:val="28"/>
-        </w:rPr>
-        <w:t xml:space="preserve">де </w:t>
-      </w:r>
-      <w:r>
-        <w:rPr>
-          <w:i/>
-          <w:iCs/>
-          <w:sz w:val="28"/>
-          <w:szCs w:val="28"/>
-        </w:rPr>
-        <w:t>ui</w:t>
-      </w:r>
-      <w:r>
-        <w:rPr>
-          <w:sz w:val="28"/>
-          <w:szCs w:val="28"/>
-        </w:rPr>
-        <w:t xml:space="preserve">+1 — питома цінність групи, наступної після </w:t>
-      </w:r>
-      <w:r>
-        <w:rPr>
-          <w:i/>
-          <w:iCs/>
-          <w:sz w:val="28"/>
-          <w:szCs w:val="28"/>
-        </w:rPr>
-        <w:t>і</w:t>
-      </w:r>
-      <w:r>
-        <w:rPr>
-          <w:sz w:val="28"/>
-          <w:szCs w:val="28"/>
-        </w:rPr>
-        <w:t>-</w:t>
-      </w:r>
-      <w:proofErr w:type="spellStart"/>
-      <w:r>
-        <w:rPr>
-          <w:sz w:val="28"/>
-          <w:szCs w:val="28"/>
-        </w:rPr>
-        <w:t>ої</w:t>
-      </w:r>
-      <w:proofErr w:type="spellEnd"/>
-      <w:r>
-        <w:rPr>
-          <w:sz w:val="28"/>
-          <w:szCs w:val="28"/>
-        </w:rPr>
-        <w:t xml:space="preserve"> в упорядкованому списку. </w:t>
-      </w:r>
-    </w:p>
-    <w:p>
-      <w:pPr>
-        <w:pStyle w:val="Default"/>
-        <w:rPr>
-          <w:sz w:val="28"/>
-          <w:szCs w:val="28"/>
-        </w:rPr>
-      </w:pPr>
-      <w:r>
-        <w:rPr>
-          <w:sz w:val="28"/>
-          <w:szCs w:val="28"/>
-        </w:rPr>
-        <w:t xml:space="preserve">Для кореня дерева вважаємо, що </w:t>
-      </w:r>
-      <w:r>
-        <w:rPr>
-          <w:i/>
-          <w:iCs/>
-          <w:sz w:val="28"/>
-          <w:szCs w:val="28"/>
-        </w:rPr>
-        <w:t xml:space="preserve">w </w:t>
-      </w:r>
-      <w:r>
-        <w:rPr>
-          <w:sz w:val="28"/>
-          <w:szCs w:val="28"/>
-        </w:rPr>
-        <w:t xml:space="preserve">= 0; </w:t>
-      </w:r>
-      <w:r>
-        <w:rPr>
-          <w:i/>
-          <w:iCs/>
-          <w:sz w:val="28"/>
-          <w:szCs w:val="28"/>
-        </w:rPr>
-        <w:t xml:space="preserve">v </w:t>
-      </w:r>
-      <w:r>
-        <w:rPr>
-          <w:sz w:val="28"/>
-          <w:szCs w:val="28"/>
-        </w:rPr>
-        <w:t xml:space="preserve">= 0. Якщо </w:t>
-      </w:r>
-      <w:r>
-        <w:rPr>
-          <w:i/>
-          <w:iCs/>
-          <w:sz w:val="28"/>
-          <w:szCs w:val="28"/>
-        </w:rPr>
-        <w:t xml:space="preserve">i </w:t>
-      </w:r>
-      <w:r>
-        <w:rPr>
-          <w:sz w:val="28"/>
-          <w:szCs w:val="28"/>
-        </w:rPr>
-        <w:t xml:space="preserve">= </w:t>
-      </w:r>
-      <w:r>
-        <w:rPr>
-          <w:i/>
-          <w:iCs/>
-          <w:sz w:val="28"/>
-          <w:szCs w:val="28"/>
-        </w:rPr>
-        <w:t>k</w:t>
-      </w:r>
-      <w:r>
-        <w:rPr>
-          <w:sz w:val="28"/>
-          <w:szCs w:val="28"/>
-        </w:rPr>
-        <w:t xml:space="preserve">, то </w:t>
-      </w:r>
-      <w:r>
-        <w:rPr>
-          <w:i/>
-          <w:iCs/>
-          <w:sz w:val="28"/>
-          <w:szCs w:val="28"/>
-        </w:rPr>
-        <w:t>ui</w:t>
-      </w:r>
-      <w:r>
-        <w:rPr>
-          <w:sz w:val="28"/>
-          <w:szCs w:val="28"/>
-        </w:rPr>
-        <w:t xml:space="preserve">+1 = 0. </w:t>
-      </w:r>
-    </w:p>
-    <w:p>
-      <w:pPr>
-        <w:pStyle w:val="Default"/>
-        <w:rPr>
-          <w:sz w:val="28"/>
-          <w:szCs w:val="28"/>
-        </w:rPr>
-      </w:pPr>
-      <w:r>
-        <w:rPr>
-          <w:sz w:val="28"/>
-          <w:szCs w:val="28"/>
-        </w:rPr>
-        <w:t xml:space="preserve">Крок 5. Серед усіх висячих вершин дерева виберемо для наступного розгалуження ту, якій відповідає розв’язок з найбільшою оцінкою зверху. </w:t>
-      </w:r>
-    </w:p>
-    <w:p>
-      <w:pPr>
-        <w:pStyle w:val="Default"/>
-        <w:rPr>
-          <w:sz w:val="28"/>
-          <w:szCs w:val="28"/>
-        </w:rPr>
-      </w:pPr>
-      <w:r>
-        <w:rPr>
-          <w:sz w:val="28"/>
-          <w:szCs w:val="28"/>
-        </w:rPr>
-        <w:t xml:space="preserve">Після кожного розгалуження перевіряємо виконання умови . Якщо в деякій вершині ця умова не виконується, то виключаємо її з розгляду. Якщо вершина з </w:t>
-      </w:r>
-      <w:r>
-        <w:rPr>
-          <w:sz w:val="28"/>
-          <w:szCs w:val="28"/>
-        </w:rPr>
-        <w:lastRenderedPageBreak/>
-        <w:t xml:space="preserve">максимальною оцінкою зверху знаходиться на рівні </w:t>
-      </w:r>
-      <w:r>
-        <w:rPr>
-          <w:i/>
-          <w:iCs/>
-          <w:sz w:val="28"/>
-          <w:szCs w:val="28"/>
-        </w:rPr>
-        <w:t xml:space="preserve">i </w:t>
-      </w:r>
-      <w:r>
-        <w:rPr>
-          <w:sz w:val="28"/>
-          <w:szCs w:val="28"/>
-        </w:rPr>
-        <w:t xml:space="preserve">&lt; </w:t>
-      </w:r>
-      <w:r>
-        <w:rPr>
-          <w:i/>
-          <w:iCs/>
-          <w:sz w:val="28"/>
-          <w:szCs w:val="28"/>
-        </w:rPr>
-        <w:t>k</w:t>
-      </w:r>
-      <w:r>
-        <w:rPr>
-          <w:sz w:val="28"/>
-          <w:szCs w:val="28"/>
-        </w:rPr>
-        <w:t xml:space="preserve">, переходимо на крок 4. w </w:t>
-      </w:r>
-      <w:proofErr w:type="spellStart"/>
-      <w:r>
-        <w:rPr>
-          <w:sz w:val="28"/>
-          <w:szCs w:val="28"/>
-        </w:rPr>
-        <w:t>W</w:t>
-      </w:r>
-      <w:proofErr w:type="spellEnd"/>
-      <w:r>
-        <w:rPr>
-          <w:sz w:val="28"/>
-          <w:szCs w:val="28"/>
-        </w:rPr>
-        <w:t xml:space="preserve"> </w:t>
-      </w:r>
-      <w:r>
-        <w:rPr>
-          <w:sz w:val="28"/>
-          <w:szCs w:val="28"/>
-        </w:rPr>
-        <w:t></w:t>
-      </w:r>
-    </w:p>
-    <w:p>
-      <w:pPr>
-        <w:pStyle w:val="a0"/>
-        <w:ind w:left="0" w:firstLine="709"/>
-        <w:rPr>
-          <w:rFonts w:ascii="Times New Roman" w:eastAsiaTheme="minorEastAsia" w:hAnsi="Times New Roman" w:cs="Times New Roman"/>
-          <w:lang w:val="uk-UA"/>
-        </w:rPr>
-      </w:pPr>
-      <w:r>
-        <w:rPr>
-          <w:rFonts w:ascii="Times New Roman" w:hAnsi="Times New Roman" w:cs="Times New Roman"/>
-          <w:lang w:val="uk-UA"/>
-        </w:rPr>
-        <w:t xml:space="preserve">Крок 6. Розв’язок знайдено. Значення цільової функції буде знаходитись в вершині з максимальним значенням </w:t>
-      </w:r>
-      <w:proofErr w:type="spellStart"/>
-      <w:r>
-        <w:rPr>
-          <w:rFonts w:ascii="Times New Roman" w:hAnsi="Times New Roman" w:cs="Times New Roman"/>
-          <w:i/>
-          <w:iCs/>
-        </w:rPr>
-        <w:t>ub</w:t>
-      </w:r>
-      <w:proofErr w:type="spellEnd"/>
-      <w:r>
-        <w:rPr>
-          <w:rFonts w:ascii="Times New Roman" w:hAnsi="Times New Roman" w:cs="Times New Roman"/>
-          <w:lang w:val="uk-UA"/>
-        </w:rPr>
-        <w:t xml:space="preserve">, тобто дорівнюватиме значенню </w:t>
-      </w:r>
-      <w:r>
-        <w:rPr>
-          <w:rFonts w:ascii="Times New Roman" w:hAnsi="Times New Roman" w:cs="Times New Roman"/>
-          <w:i/>
-          <w:iCs/>
-        </w:rPr>
-        <w:t>v</w:t>
-      </w:r>
-      <w:r>
-        <w:rPr>
-          <w:rFonts w:ascii="Times New Roman" w:hAnsi="Times New Roman" w:cs="Times New Roman"/>
-          <w:i/>
-          <w:iCs/>
-          <w:lang w:val="uk-UA"/>
-        </w:rPr>
-        <w:t xml:space="preserve"> </w:t>
-      </w:r>
-      <w:r>
-        <w:rPr>
-          <w:rFonts w:ascii="Times New Roman" w:hAnsi="Times New Roman" w:cs="Times New Roman"/>
-          <w:lang w:val="uk-UA"/>
-        </w:rPr>
-        <w:t xml:space="preserve">цієї вершини, а вага — відповідно </w:t>
-      </w:r>
-      <w:r>
-        <w:rPr>
-          <w:rFonts w:ascii="Times New Roman" w:hAnsi="Times New Roman" w:cs="Times New Roman"/>
-          <w:i/>
-          <w:iCs/>
-        </w:rPr>
-        <w:t>w</w:t>
-      </w:r>
-      <w:r>
-        <w:rPr>
-          <w:rFonts w:ascii="Times New Roman" w:hAnsi="Times New Roman" w:cs="Times New Roman"/>
-          <w:lang w:val="uk-UA"/>
-        </w:rPr>
-        <w:t>. Групи предметів, які потрібно взяти, визначаються при проходженні від цієї вершини до кореня дерева.</w:t>
+          <w:rFonts w:ascii="Times New Roman" w:hAnsi="Times New Roman" w:cs="Times New Roman"/>
+          <w:lang w:val="uk-UA"/>
+        </w:rPr>
+        <w:t xml:space="preserve">. Групи предметів, які потрібно взяти, визначаються </w:t>
+      </w:r>
+      <w:r>
+        <w:rPr>
+          <w:rFonts w:ascii="Times New Roman" w:hAnsi="Times New Roman" w:cs="Times New Roman"/>
+          <w:lang w:val="uk-UA"/>
+        </w:rPr>
+        <w:t>за допомогою</w:t>
+      </w:r>
+      <w:r>
+        <w:rPr>
+          <w:rFonts w:ascii="Times New Roman" w:hAnsi="Times New Roman" w:cs="Times New Roman"/>
+          <w:lang w:val="uk-UA"/>
+        </w:rPr>
+        <w:t xml:space="preserve"> проходженн</w:t>
+      </w:r>
+      <w:r>
+        <w:rPr>
+          <w:rFonts w:ascii="Times New Roman" w:hAnsi="Times New Roman" w:cs="Times New Roman"/>
+          <w:lang w:val="uk-UA"/>
+        </w:rPr>
+        <w:t xml:space="preserve">я </w:t>
+      </w:r>
+      <w:r>
+        <w:rPr>
+          <w:rFonts w:ascii="Times New Roman" w:hAnsi="Times New Roman" w:cs="Times New Roman"/>
+          <w:lang w:val="uk-UA"/>
+        </w:rPr>
+        <w:t>від цієї вершини до кореня дерева.</w:t>
       </w:r>
     </w:p>
     <w:p>
@@ -3843,20 +5034,30 @@
           <w:rFonts w:ascii="Times New Roman" w:eastAsiaTheme="minorEastAsia" w:hAnsi="Times New Roman" w:cs="Times New Roman"/>
         </w:rPr>
       </w:pPr>
-      <w:r>
+    </w:p>
+    <w:p>
+      <w:pPr>
+        <w:pStyle w:val="a0"/>
         <w:rPr>
           <w:rFonts w:ascii="Times New Roman" w:eastAsiaTheme="minorEastAsia" w:hAnsi="Times New Roman" w:cs="Times New Roman"/>
         </w:rPr>
-        <w:t>https://github.com/Romchyk-S/MRZDO_Lab_</w:t>
-      </w:r>
-      <w:r>
-        <w:rPr>
-          <w:rFonts w:ascii="Times New Roman" w:eastAsiaTheme="minorEastAsia" w:hAnsi="Times New Roman" w:cs="Times New Roman"/>
-        </w:rPr>
-        <w:t>2</w:t>
-      </w:r>
-      <w:bookmarkStart w:id="0" w:name="_GoBack"/>
-      <w:bookmarkEnd w:id="0"/>
+      </w:pPr>
+      <w:hyperlink r:id="rId6" w:history="1">
+        <w:r>
+          <w:rPr>
+            <w:rStyle w:val="a5"/>
+            <w:rFonts w:ascii="Times New Roman" w:eastAsiaTheme="minorEastAsia" w:hAnsi="Times New Roman" w:cs="Times New Roman"/>
+          </w:rPr>
+          <w:t>https://github.com/Romchyk-S/MRZDO_Lab_</w:t>
+        </w:r>
+        <w:r>
+          <w:rPr>
+            <w:rStyle w:val="a5"/>
+            <w:rFonts w:ascii="Times New Roman" w:eastAsiaTheme="minorEastAsia" w:hAnsi="Times New Roman" w:cs="Times New Roman"/>
+          </w:rPr>
+          <w:t>2</w:t>
+        </w:r>
+      </w:hyperlink>
     </w:p>
     <w:p>
       <w:pPr>
@@ -3908,63 +5109,6 @@
             <wp:extent cx="6152515" cy="2355850"/>
             <wp:effectExtent l="0" t="0" r="635" b="6350"/>
             <wp:docPr id="1" name="Рисунок 1"/>
-            <wp:cNvGraphicFramePr>
-              <a:graphicFrameLocks xmlns:a="http://schemas.openxmlformats.org/drawingml/2006/main" noChangeAspect="1"/>
-            </wp:cNvGraphicFramePr>
-            <a:graphic xmlns:a="http://schemas.openxmlformats.org/drawingml/2006/main">
-              <a:graphicData uri="http://schemas.openxmlformats.org/drawingml/2006/picture">
-                <pic:pic xmlns:pic="http://schemas.openxmlformats.org/drawingml/2006/picture">
-                  <pic:nvPicPr>
-                    <pic:cNvPr id="1" name=""/>
-                    <pic:cNvPicPr/>
-                  </pic:nvPicPr>
-                  <pic:blipFill>
-                    <a:blip r:embed="rId6"/>
-                    <a:stretch>
-                      <a:fillRect/>
-                    </a:stretch>
-                  </pic:blipFill>
-                  <pic:spPr>
-                    <a:xfrm>
-                      <a:off x="0" y="0"/>
-                      <a:ext cx="6152515" cy="2355850"/>
-                    </a:xfrm>
-                    <a:prstGeom prst="rect">
-                      <a:avLst/>
-                    </a:prstGeom>
-                  </pic:spPr>
-                </pic:pic>
-              </a:graphicData>
-            </a:graphic>
-          </wp:inline>
-        </w:drawing>
-      </w:r>
-    </w:p>
-    <w:p>
-      <w:pPr>
-        <w:pStyle w:val="a0"/>
-        <w:rPr>
-          <w:rFonts w:ascii="Times New Roman" w:eastAsiaTheme="minorEastAsia" w:hAnsi="Times New Roman" w:cs="Times New Roman"/>
-        </w:rPr>
-      </w:pPr>
-    </w:p>
-    <w:p>
-      <w:pPr>
-        <w:pStyle w:val="a0"/>
-        <w:rPr>
-          <w:rFonts w:ascii="Times New Roman" w:eastAsiaTheme="minorEastAsia" w:hAnsi="Times New Roman" w:cs="Times New Roman"/>
-        </w:rPr>
-      </w:pPr>
-      <w:r>
-        <w:rPr>
-          <w:rFonts w:ascii="Times New Roman" w:eastAsiaTheme="minorEastAsia" w:hAnsi="Times New Roman" w:cs="Times New Roman"/>
-          <w:noProof/>
-        </w:rPr>
-        <w:drawing>
-          <wp:inline distT="0" distB="0" distL="0" distR="0" wp14:anchorId="494CD11F" wp14:editId="1C5E6B60">
-            <wp:extent cx="6152515" cy="1953895"/>
-            <wp:effectExtent l="0" t="0" r="635" b="8255"/>
-            <wp:docPr id="4" name="Рисунок 4"/>
             <wp:cNvGraphicFramePr>
               <a:graphicFrameLocks xmlns:a="http://schemas.openxmlformats.org/drawingml/2006/main" noChangeAspect="1"/>
             </wp:cNvGraphicFramePr>
@@ -3984,7 +5128,7 @@
                   <pic:spPr>
                     <a:xfrm>
                       <a:off x="0" y="0"/>
-                      <a:ext cx="6152515" cy="1953895"/>
+                      <a:ext cx="6152515" cy="2355850"/>
                     </a:xfrm>
                     <a:prstGeom prst="rect">
                       <a:avLst/>
@@ -4000,33 +5144,28 @@
     <w:p>
       <w:pPr>
         <w:pStyle w:val="a0"/>
-        <w:ind w:left="0" w:firstLine="709"/>
         <w:rPr>
           <w:rFonts w:ascii="Times New Roman" w:eastAsiaTheme="minorEastAsia" w:hAnsi="Times New Roman" w:cs="Times New Roman"/>
-          <w:lang w:val="uk-UA"/>
         </w:rPr>
       </w:pPr>
     </w:p>
     <w:p>
       <w:pPr>
         <w:pStyle w:val="a0"/>
-        <w:ind w:left="0" w:firstLine="709"/>
         <w:rPr>
           <w:rFonts w:ascii="Times New Roman" w:eastAsiaTheme="minorEastAsia" w:hAnsi="Times New Roman" w:cs="Times New Roman"/>
-          <w:lang w:val="uk-UA"/>
         </w:rPr>
       </w:pPr>
       <w:r>
         <w:rPr>
           <w:rFonts w:ascii="Times New Roman" w:eastAsiaTheme="minorEastAsia" w:hAnsi="Times New Roman" w:cs="Times New Roman"/>
           <w:noProof/>
-          <w:lang w:val="uk-UA"/>
         </w:rPr>
         <w:drawing>
-          <wp:inline distT="0" distB="0" distL="0" distR="0" wp14:anchorId="0D3351DA" wp14:editId="799EC68C">
-            <wp:extent cx="6152515" cy="2262505"/>
-            <wp:effectExtent l="0" t="0" r="635" b="4445"/>
-            <wp:docPr id="5" name="Рисунок 5"/>
+          <wp:inline distT="0" distB="0" distL="0" distR="0" wp14:anchorId="494CD11F" wp14:editId="1C5E6B60">
+            <wp:extent cx="6152515" cy="1953895"/>
+            <wp:effectExtent l="0" t="0" r="635" b="8255"/>
+            <wp:docPr id="4" name="Рисунок 4"/>
             <wp:cNvGraphicFramePr>
               <a:graphicFrameLocks xmlns:a="http://schemas.openxmlformats.org/drawingml/2006/main" noChangeAspect="1"/>
             </wp:cNvGraphicFramePr>
@@ -4046,7 +5185,7 @@
                   <pic:spPr>
                     <a:xfrm>
                       <a:off x="0" y="0"/>
-                      <a:ext cx="6152515" cy="2262505"/>
+                      <a:ext cx="6152515" cy="1953895"/>
                     </a:xfrm>
                     <a:prstGeom prst="rect">
                       <a:avLst/>
@@ -4084,12 +5223,11 @@
           <w:noProof/>
           <w:lang w:val="uk-UA"/>
         </w:rPr>
-        <w:lastRenderedPageBreak/>
         <w:drawing>
-          <wp:inline distT="0" distB="0" distL="0" distR="0" wp14:anchorId="78DC4CBC" wp14:editId="73F611D2">
-            <wp:extent cx="4887007" cy="1400370"/>
-            <wp:effectExtent l="0" t="0" r="8890" b="9525"/>
-            <wp:docPr id="6" name="Рисунок 6"/>
+          <wp:inline distT="0" distB="0" distL="0" distR="0" wp14:anchorId="0D3351DA" wp14:editId="799EC68C">
+            <wp:extent cx="6152515" cy="2262505"/>
+            <wp:effectExtent l="0" t="0" r="635" b="4445"/>
+            <wp:docPr id="5" name="Рисунок 5"/>
             <wp:cNvGraphicFramePr>
               <a:graphicFrameLocks xmlns:a="http://schemas.openxmlformats.org/drawingml/2006/main" noChangeAspect="1"/>
             </wp:cNvGraphicFramePr>
@@ -4109,7 +5247,7 @@
                   <pic:spPr>
                     <a:xfrm>
                       <a:off x="0" y="0"/>
-                      <a:ext cx="4887007" cy="1400370"/>
+                      <a:ext cx="6152515" cy="2262505"/>
                     </a:xfrm>
                     <a:prstGeom prst="rect">
                       <a:avLst/>
@@ -4147,11 +5285,12 @@
           <w:noProof/>
           <w:lang w:val="uk-UA"/>
         </w:rPr>
+        <w:lastRenderedPageBreak/>
         <w:drawing>
-          <wp:inline distT="0" distB="0" distL="0" distR="0" wp14:anchorId="36E4BE39" wp14:editId="75F26CDB">
-            <wp:extent cx="6152515" cy="5109845"/>
-            <wp:effectExtent l="0" t="0" r="635" b="0"/>
-            <wp:docPr id="7" name="Рисунок 7"/>
+          <wp:inline distT="0" distB="0" distL="0" distR="0" wp14:anchorId="78DC4CBC" wp14:editId="73F611D2">
+            <wp:extent cx="4887007" cy="1400370"/>
+            <wp:effectExtent l="0" t="0" r="8890" b="9525"/>
+            <wp:docPr id="6" name="Рисунок 6"/>
             <wp:cNvGraphicFramePr>
               <a:graphicFrameLocks xmlns:a="http://schemas.openxmlformats.org/drawingml/2006/main" noChangeAspect="1"/>
             </wp:cNvGraphicFramePr>
@@ -4171,7 +5310,7 @@
                   <pic:spPr>
                     <a:xfrm>
                       <a:off x="0" y="0"/>
-                      <a:ext cx="6152515" cy="5109845"/>
+                      <a:ext cx="4887007" cy="1400370"/>
                     </a:xfrm>
                     <a:prstGeom prst="rect">
                       <a:avLst/>
@@ -4209,12 +5348,11 @@
           <w:noProof/>
           <w:lang w:val="uk-UA"/>
         </w:rPr>
-        <w:lastRenderedPageBreak/>
         <w:drawing>
-          <wp:inline distT="0" distB="0" distL="0" distR="0" wp14:anchorId="5333EF8A" wp14:editId="38BFA53F">
-            <wp:extent cx="6152515" cy="4715510"/>
-            <wp:effectExtent l="0" t="0" r="635" b="8890"/>
-            <wp:docPr id="8" name="Рисунок 8"/>
+          <wp:inline distT="0" distB="0" distL="0" distR="0" wp14:anchorId="36E4BE39" wp14:editId="75F26CDB">
+            <wp:extent cx="6152515" cy="5109845"/>
+            <wp:effectExtent l="0" t="0" r="635" b="0"/>
+            <wp:docPr id="7" name="Рисунок 7"/>
             <wp:cNvGraphicFramePr>
               <a:graphicFrameLocks xmlns:a="http://schemas.openxmlformats.org/drawingml/2006/main" noChangeAspect="1"/>
             </wp:cNvGraphicFramePr>
@@ -4234,6 +5372,71 @@
                   <pic:spPr>
                     <a:xfrm>
                       <a:off x="0" y="0"/>
+                      <a:ext cx="6152515" cy="5109845"/>
+                    </a:xfrm>
+                    <a:prstGeom prst="rect">
+                      <a:avLst/>
+                    </a:prstGeom>
+                  </pic:spPr>
+                </pic:pic>
+              </a:graphicData>
+            </a:graphic>
+          </wp:inline>
+        </w:drawing>
+      </w:r>
+    </w:p>
+    <w:p>
+      <w:pPr>
+        <w:pStyle w:val="a0"/>
+        <w:ind w:left="0" w:firstLine="709"/>
+        <w:rPr>
+          <w:rFonts w:ascii="Times New Roman" w:eastAsiaTheme="minorEastAsia" w:hAnsi="Times New Roman" w:cs="Times New Roman"/>
+          <w:lang w:val="uk-UA"/>
+        </w:rPr>
+      </w:pPr>
+    </w:p>
+    <w:p>
+      <w:pPr>
+        <w:pStyle w:val="a0"/>
+        <w:ind w:left="0" w:firstLine="709"/>
+        <w:rPr>
+          <w:rFonts w:ascii="Times New Roman" w:eastAsiaTheme="minorEastAsia" w:hAnsi="Times New Roman" w:cs="Times New Roman"/>
+          <w:vanish/>
+          <w:lang w:val="uk-UA"/>
+          <w:specVanish/>
+        </w:rPr>
+      </w:pPr>
+      <w:r>
+        <w:rPr>
+          <w:rFonts w:ascii="Times New Roman" w:eastAsiaTheme="minorEastAsia" w:hAnsi="Times New Roman" w:cs="Times New Roman"/>
+          <w:noProof/>
+          <w:lang w:val="uk-UA"/>
+        </w:rPr>
+        <w:lastRenderedPageBreak/>
+        <w:drawing>
+          <wp:inline distT="0" distB="0" distL="0" distR="0" wp14:anchorId="5333EF8A" wp14:editId="38BFA53F">
+            <wp:extent cx="6152515" cy="4715510"/>
+            <wp:effectExtent l="0" t="0" r="635" b="8890"/>
+            <wp:docPr id="8" name="Рисунок 8"/>
+            <wp:cNvGraphicFramePr>
+              <a:graphicFrameLocks xmlns:a="http://schemas.openxmlformats.org/drawingml/2006/main" noChangeAspect="1"/>
+            </wp:cNvGraphicFramePr>
+            <a:graphic xmlns:a="http://schemas.openxmlformats.org/drawingml/2006/main">
+              <a:graphicData uri="http://schemas.openxmlformats.org/drawingml/2006/picture">
+                <pic:pic xmlns:pic="http://schemas.openxmlformats.org/drawingml/2006/picture">
+                  <pic:nvPicPr>
+                    <pic:cNvPr id="1" name=""/>
+                    <pic:cNvPicPr/>
+                  </pic:nvPicPr>
+                  <pic:blipFill>
+                    <a:blip r:embed="rId12"/>
+                    <a:stretch>
+                      <a:fillRect/>
+                    </a:stretch>
+                  </pic:blipFill>
+                  <pic:spPr>
+                    <a:xfrm>
+                      <a:off x="0" y="0"/>
                       <a:ext cx="6152515" cy="4715510"/>
                     </a:xfrm>
                     <a:prstGeom prst="rect">
@@ -4245,6 +5448,138 @@
             </a:graphic>
           </wp:inline>
         </w:drawing>
+      </w:r>
+    </w:p>
+    <w:p>
+      <w:pPr>
+        <w:rPr>
+          <w:rFonts w:ascii="Times New Roman" w:eastAsiaTheme="minorEastAsia" w:hAnsi="Times New Roman" w:cs="Times New Roman"/>
+          <w:lang w:val="uk-UA"/>
+        </w:rPr>
+      </w:pPr>
+      <w:r>
+        <w:rPr>
+          <w:rFonts w:ascii="Times New Roman" w:eastAsiaTheme="minorEastAsia" w:hAnsi="Times New Roman" w:cs="Times New Roman"/>
+          <w:lang w:val="uk-UA"/>
+        </w:rPr>
+        <w:t xml:space="preserve"> </w:t>
+      </w:r>
+      <w:r>
+        <w:rPr>
+          <w:rFonts w:ascii="Times New Roman" w:eastAsiaTheme="minorEastAsia" w:hAnsi="Times New Roman" w:cs="Times New Roman"/>
+          <w:lang w:val="uk-UA"/>
+        </w:rPr>
+        <w:br/>
+      </w:r>
+      <w:r>
+        <w:rPr>
+          <w:rFonts w:ascii="Times New Roman" w:eastAsiaTheme="minorEastAsia" w:hAnsi="Times New Roman" w:cs="Times New Roman"/>
+          <w:lang w:val="uk-UA"/>
+        </w:rPr>
+        <w:br/>
+      </w:r>
+    </w:p>
+    <w:p>
+      <w:pPr>
+        <w:rPr>
+          <w:rFonts w:ascii="Times New Roman" w:eastAsiaTheme="minorEastAsia" w:hAnsi="Times New Roman" w:cs="Times New Roman"/>
+          <w:lang w:val="uk-UA"/>
+        </w:rPr>
+      </w:pPr>
+      <w:r>
+        <w:rPr>
+          <w:rFonts w:ascii="Times New Roman" w:eastAsiaTheme="minorEastAsia" w:hAnsi="Times New Roman" w:cs="Times New Roman"/>
+          <w:lang w:val="uk-UA"/>
+        </w:rPr>
+        <w:br w:type="page"/>
+      </w:r>
+    </w:p>
+    <w:p>
+      <w:pPr>
+        <w:pStyle w:val="a0"/>
+        <w:numPr>
+          <w:ilvl w:val="0"/>
+          <w:numId w:val="2"/>
+        </w:numPr>
+        <w:rPr>
+          <w:rFonts w:ascii="Times New Roman" w:eastAsiaTheme="minorEastAsia" w:hAnsi="Times New Roman" w:cs="Times New Roman"/>
+          <w:lang w:val="uk-UA"/>
+        </w:rPr>
+      </w:pPr>
+      <w:r>
+        <w:rPr>
+          <w:rFonts w:ascii="Times New Roman" w:eastAsiaTheme="minorEastAsia" w:hAnsi="Times New Roman" w:cs="Times New Roman"/>
+          <w:lang w:val="uk-UA"/>
+        </w:rPr>
+        <w:lastRenderedPageBreak/>
+        <w:t>Висновок</w:t>
+      </w:r>
+    </w:p>
+    <w:p>
+      <w:pPr>
+        <w:pStyle w:val="a0"/>
+        <w:rPr>
+          <w:rFonts w:ascii="Times New Roman" w:eastAsiaTheme="minorEastAsia" w:hAnsi="Times New Roman" w:cs="Times New Roman"/>
+          <w:lang w:val="uk-UA"/>
+        </w:rPr>
+      </w:pPr>
+    </w:p>
+    <w:p>
+      <w:pPr>
+        <w:pStyle w:val="a0"/>
+        <w:ind w:left="0" w:firstLine="709"/>
+        <w:rPr>
+          <w:rFonts w:ascii="Times New Roman" w:eastAsiaTheme="minorEastAsia" w:hAnsi="Times New Roman" w:cs="Times New Roman"/>
+          <w:lang w:val="uk-UA"/>
+        </w:rPr>
+      </w:pPr>
+      <w:r>
+        <w:rPr>
+          <w:rFonts w:ascii="Times New Roman" w:eastAsiaTheme="minorEastAsia" w:hAnsi="Times New Roman" w:cs="Times New Roman"/>
+          <w:lang w:val="uk-UA"/>
+        </w:rPr>
+        <w:t xml:space="preserve">У ході роботи було розглянуто задачу про рюкзак із частковим упорядкуванням </w:t>
+      </w:r>
+      <w:r>
+        <w:rPr>
+          <w:rFonts w:ascii="Times New Roman" w:eastAsiaTheme="minorEastAsia" w:hAnsi="Times New Roman" w:cs="Times New Roman"/>
+          <w:lang w:val="uk-UA"/>
+        </w:rPr>
+        <w:t>та алгоритм її розв’язання, шо базується на методі гілок та меж, написано програму</w:t>
+      </w:r>
+      <w:r>
+        <w:rPr>
+          <w:rFonts w:ascii="Times New Roman" w:eastAsiaTheme="minorEastAsia" w:hAnsi="Times New Roman" w:cs="Times New Roman"/>
+          <w:lang w:val="uk-UA"/>
+        </w:rPr>
+        <w:t>, що реалізує цей алгоритм</w:t>
+      </w:r>
+      <w:r>
+        <w:rPr>
+          <w:rFonts w:ascii="Times New Roman" w:eastAsiaTheme="minorEastAsia" w:hAnsi="Times New Roman" w:cs="Times New Roman"/>
+          <w:lang w:val="uk-UA"/>
+        </w:rPr>
+        <w:t xml:space="preserve"> мовою</w:t>
+      </w:r>
+      <w:r>
+        <w:rPr>
+          <w:rFonts w:ascii="Times New Roman" w:eastAsiaTheme="minorEastAsia" w:hAnsi="Times New Roman" w:cs="Times New Roman"/>
+          <w:lang w:val="uk-UA"/>
+        </w:rPr>
+        <w:t xml:space="preserve"> </w:t>
+      </w:r>
+      <w:r>
+        <w:rPr>
+          <w:rFonts w:ascii="Times New Roman" w:eastAsiaTheme="minorEastAsia" w:hAnsi="Times New Roman" w:cs="Times New Roman"/>
+        </w:rPr>
+        <w:t xml:space="preserve">Python, </w:t>
+      </w:r>
+      <w:r>
+        <w:rPr>
+          <w:rFonts w:ascii="Times New Roman" w:eastAsiaTheme="minorEastAsia" w:hAnsi="Times New Roman" w:cs="Times New Roman"/>
+          <w:lang w:val="uk-UA"/>
+        </w:rPr>
+        <w:t>протестовано код на прикладах.</w:t>
       </w:r>
     </w:p>
     <w:sectPr>
@@ -4959,6 +6294,29 @@
       <w:lang w:val="uk-UA"/>
     </w:rPr>
   </w:style>
+  <w:style w:type="character" w:styleId="a5">
+    <w:name w:val="Hyperlink"/>
+    <w:basedOn w:val="a1"/>
+    <w:uiPriority w:val="99"/>
+    <w:unhideWhenUsed/>
+    <w:rsid w:val="00E35E30"/>
+    <w:rPr>
+      <w:color w:val="0563C1" w:themeColor="hyperlink"/>
+      <w:u w:val="single"/>
+    </w:rPr>
+  </w:style>
+  <w:style w:type="character" w:styleId="a6">
+    <w:name w:val="Unresolved Mention"/>
+    <w:basedOn w:val="a1"/>
+    <w:uiPriority w:val="99"/>
+    <w:semiHidden/>
+    <w:unhideWhenUsed/>
+    <w:rsid w:val="00E35E30"/>
+    <w:rPr>
+      <w:color w:val="605E5C"/>
+      <w:shd w:val="clear" w:color="auto" w:fill="E1DFDD"/>
+    </w:rPr>
+  </w:style>
 </w:styles>
 </file>
 
@@ -5228,7 +6586,7 @@
 </file>
 
 <file path=customXml/itemProps1.xml><?xml version="1.0" encoding="utf-8"?>
-<ds:datastoreItem xmlns:ds="http://schemas.openxmlformats.org/officeDocument/2006/customXml" ds:itemID="{679B0B38-DA28-4166-9DC3-9CA00F50B045}">
+<ds:datastoreItem xmlns:ds="http://schemas.openxmlformats.org/officeDocument/2006/customXml" ds:itemID="{153FAA28-7CA0-49BC-ABA5-45890D1559DE}">
   <ds:schemaRefs>
     <ds:schemaRef ds:uri="http://schemas.openxmlformats.org/officeDocument/2006/bibliography"/>
   </ds:schemaRefs>

</xml_diff>